<commit_message>
Completed inorganic sediment tests and refinements.
Added code to track sediment concentration history for mortality effects (time dependent).
Added code to calculate optimal depth for algae at simulation start.
Logged results in animal test log.
</commit_message>
<xml_diff>
--- a/Animals/TEST/Animals_Programmer_Test_Log.docx
+++ b/Animals/TEST/Animals_Programmer_Test_Log.docx
@@ -476,13 +476,7 @@
         <w:rPr>
           <w:b/>
         </w:rPr>
-        <w:t xml:space="preserve"> (</w:t>
-      </w:r>
-      <w:r>
-        <w:rPr>
-          <w:b/>
-        </w:rPr>
-        <w:t xml:space="preserve">Also verified, nutrients, oxygen, </w:t>
+        <w:t xml:space="preserve"> (Also verified, nutrients, oxygen, </w:t>
       </w:r>
       <w:proofErr w:type="gramStart"/>
       <w:r>
@@ -496,13 +490,7 @@
         <w:rPr>
           <w:b/>
         </w:rPr>
-        <w:t xml:space="preserve"> matter.</w:t>
-      </w:r>
-      <w:r>
-        <w:rPr>
-          <w:b/>
-        </w:rPr>
-        <w:t>)</w:t>
+        <w:t xml:space="preserve"> matter.)</w:t>
       </w:r>
     </w:p>
     <w:p>
@@ -1169,7 +1157,13 @@
       </w:r>
       <w:proofErr w:type="spellEnd"/>
       <w:r>
-        <w:t xml:space="preserve"> error is extremely low as shown in Blue Earth R.MN_Long_Run.001.xlsx</w:t>
+        <w:t xml:space="preserve"> error is extremely low </w:t>
+      </w:r>
+      <w:r>
+        <w:t xml:space="preserve">when step size reduced </w:t>
+      </w:r>
+      <w:r>
+        <w:t>as shown in Blue Earth R.MN_Long_Run.001.xlsx</w:t>
       </w:r>
     </w:p>
     <w:p>
@@ -1203,20 +1197,32 @@
         <w:spacing w:after="0" w:line="240" w:lineRule="auto"/>
         <w:ind w:right="-630"/>
         <w:rPr>
-          <w:rFonts w:ascii="Times New Roman" w:eastAsia="Times New Roman" w:hAnsi="Times New Roman" w:cs="Times New Roman"/>
-          <w:sz w:val="24"/>
-          <w:szCs w:val="24"/>
-        </w:rPr>
-      </w:pPr>
-      <w:r>
-        <w:rPr>
           <w:rFonts w:ascii="Roboto" w:eastAsia="Times New Roman" w:hAnsi="Roboto" w:cs="Times New Roman"/>
           <w:color w:val="000000"/>
           <w:sz w:val="20"/>
           <w:szCs w:val="20"/>
           <w:shd w:val="clear" w:color="auto" w:fill="FFFFFF"/>
         </w:rPr>
+      </w:pPr>
+      <w:r>
+        <w:rPr>
+          <w:rFonts w:ascii="Roboto" w:eastAsia="Times New Roman" w:hAnsi="Roboto" w:cs="Times New Roman"/>
+          <w:color w:val="000000"/>
+          <w:sz w:val="20"/>
+          <w:szCs w:val="20"/>
+          <w:shd w:val="clear" w:color="auto" w:fill="FFFFFF"/>
+        </w:rPr>
         <w:t>Multi-animal test</w:t>
+      </w:r>
+      <w:r>
+        <w:rPr>
+          <w:rFonts w:ascii="Roboto" w:eastAsia="Times New Roman" w:hAnsi="Roboto" w:cs="Times New Roman"/>
+          <w:color w:val="000000"/>
+          <w:sz w:val="20"/>
+          <w:szCs w:val="20"/>
+          <w:shd w:val="clear" w:color="auto" w:fill="FFFFFF"/>
+        </w:rPr>
+        <w:t xml:space="preserve"> (done)</w:t>
       </w:r>
     </w:p>
     <w:p>
@@ -1247,54 +1253,554 @@
     </w:p>
     <w:p>
       <w:pPr>
-        <w:pStyle w:val="ListParagraph"/>
-        <w:numPr>
-          <w:ilvl w:val="1"/>
-          <w:numId w:val="2"/>
-        </w:numPr>
         <w:spacing w:after="0" w:line="240" w:lineRule="auto"/>
-        <w:ind w:right="-630"/>
-        <w:rPr>
-          <w:rFonts w:ascii="Times New Roman" w:eastAsia="Times New Roman" w:hAnsi="Times New Roman" w:cs="Times New Roman"/>
-          <w:sz w:val="24"/>
-          <w:szCs w:val="24"/>
-        </w:rPr>
-      </w:pPr>
-      <w:r>
-        <w:rPr>
-          <w:rFonts w:ascii="Roboto" w:eastAsia="Times New Roman" w:hAnsi="Roboto" w:cs="Times New Roman"/>
-          <w:color w:val="000000"/>
-          <w:sz w:val="20"/>
-          <w:szCs w:val="20"/>
-          <w:shd w:val="clear" w:color="auto" w:fill="FFFFFF"/>
-        </w:rPr>
-        <w:t>Complete coding of inorganic-sediments linkage</w:t>
-      </w:r>
-    </w:p>
-    <w:p>
-      <w:pPr>
-        <w:pStyle w:val="ListParagraph"/>
-        <w:numPr>
-          <w:ilvl w:val="2"/>
-          <w:numId w:val="2"/>
-        </w:numPr>
+        <w:rPr>
+          <w:rFonts w:ascii="Times New Roman" w:eastAsia="Times New Roman" w:hAnsi="Times New Roman" w:cs="Times New Roman"/>
+          <w:sz w:val="24"/>
+          <w:szCs w:val="24"/>
+        </w:rPr>
+      </w:pPr>
+    </w:p>
+    <w:p>
+      <w:pPr>
         <w:spacing w:after="0" w:line="240" w:lineRule="auto"/>
-        <w:ind w:right="-630"/>
-        <w:rPr>
-          <w:rFonts w:ascii="Times New Roman" w:eastAsia="Times New Roman" w:hAnsi="Times New Roman" w:cs="Times New Roman"/>
-          <w:sz w:val="24"/>
-          <w:szCs w:val="24"/>
-        </w:rPr>
-      </w:pPr>
-      <w:r>
-        <w:rPr>
-          <w:rFonts w:ascii="Roboto" w:eastAsia="Times New Roman" w:hAnsi="Roboto" w:cs="Times New Roman"/>
-          <w:color w:val="000000"/>
-          <w:sz w:val="20"/>
-          <w:szCs w:val="20"/>
-          <w:shd w:val="clear" w:color="auto" w:fill="FFFFFF"/>
-        </w:rPr>
-        <w:t>TSS -- total suspended sediments or total suspended solids</w:t>
+      </w:pPr>
+      <w:r>
+        <w:t>Initial test TSS on light climate:</w:t>
+      </w:r>
+    </w:p>
+    <w:p>
+      <w:pPr>
+        <w:spacing w:after="0" w:line="240" w:lineRule="auto"/>
+      </w:pPr>
+    </w:p>
+    <w:p>
+      <w:pPr>
+        <w:spacing w:after="0" w:line="240" w:lineRule="auto"/>
+      </w:pPr>
+      <w:r>
+        <w:t xml:space="preserve">Cahaba R AL </w:t>
+      </w:r>
+      <w:proofErr w:type="gramStart"/>
+      <w:r>
+        <w:t>X2 TSS.JSON</w:t>
+      </w:r>
+      <w:proofErr w:type="gramEnd"/>
+      <w:r>
+        <w:t xml:space="preserve">  </w:t>
+      </w:r>
+    </w:p>
+    <w:p>
+      <w:pPr>
+        <w:spacing w:after="0" w:line="240" w:lineRule="auto"/>
+      </w:pPr>
+    </w:p>
+    <w:p>
+      <w:pPr>
+        <w:spacing w:after="0" w:line="240" w:lineRule="auto"/>
+      </w:pPr>
+      <w:r>
+        <w:t>Needed to fix initialization of optimal depth for algae adaptive light calculation</w:t>
+      </w:r>
+    </w:p>
+    <w:p>
+      <w:pPr>
+        <w:spacing w:after="0" w:line="240" w:lineRule="auto"/>
+      </w:pPr>
+    </w:p>
+    <w:p>
+      <w:pPr>
+        <w:spacing w:after="0" w:line="240" w:lineRule="auto"/>
+        <w:rPr>
+          <w:rFonts w:ascii="Times New Roman" w:eastAsia="Times New Roman" w:hAnsi="Times New Roman" w:cs="Times New Roman"/>
+          <w:sz w:val="24"/>
+          <w:szCs w:val="24"/>
+        </w:rPr>
+      </w:pPr>
+      <w:r>
+        <w:rPr>
+          <w:noProof/>
+        </w:rPr>
+        <w:drawing>
+          <wp:inline distT="0" distB="0" distL="0" distR="0" wp14:anchorId="2E4B112E" wp14:editId="3251D7A6">
+            <wp:extent cx="5943600" cy="2647315"/>
+            <wp:effectExtent l="0" t="0" r="0" b="635"/>
+            <wp:docPr id="4" name="Picture 4"/>
+            <wp:cNvGraphicFramePr>
+              <a:graphicFrameLocks xmlns:a="http://schemas.openxmlformats.org/drawingml/2006/main" noChangeAspect="1"/>
+            </wp:cNvGraphicFramePr>
+            <a:graphic xmlns:a="http://schemas.openxmlformats.org/drawingml/2006/main">
+              <a:graphicData uri="http://schemas.openxmlformats.org/drawingml/2006/picture">
+                <pic:pic xmlns:pic="http://schemas.openxmlformats.org/drawingml/2006/picture">
+                  <pic:nvPicPr>
+                    <pic:cNvPr id="0" name=""/>
+                    <pic:cNvPicPr/>
+                  </pic:nvPicPr>
+                  <pic:blipFill>
+                    <a:blip r:embed="rId17"/>
+                    <a:stretch>
+                      <a:fillRect/>
+                    </a:stretch>
+                  </pic:blipFill>
+                  <pic:spPr>
+                    <a:xfrm>
+                      <a:off x="0" y="0"/>
+                      <a:ext cx="5943600" cy="2647315"/>
+                    </a:xfrm>
+                    <a:prstGeom prst="rect">
+                      <a:avLst/>
+                    </a:prstGeom>
+                  </pic:spPr>
+                </pic:pic>
+              </a:graphicData>
+            </a:graphic>
+          </wp:inline>
+        </w:drawing>
+      </w:r>
+      <w:r>
+        <w:rPr>
+          <w:rFonts w:ascii="Times New Roman" w:eastAsia="Times New Roman" w:hAnsi="Times New Roman" w:cs="Times New Roman"/>
+          <w:sz w:val="24"/>
+          <w:szCs w:val="24"/>
+        </w:rPr>
+        <w:br/>
+      </w:r>
+    </w:p>
+    <w:p>
+      <w:pPr>
+        <w:spacing w:after="0" w:line="240" w:lineRule="auto"/>
+        <w:rPr>
+          <w:rFonts w:ascii="Times New Roman" w:eastAsia="Times New Roman" w:hAnsi="Times New Roman" w:cs="Times New Roman"/>
+          <w:sz w:val="24"/>
+          <w:szCs w:val="24"/>
+        </w:rPr>
+      </w:pPr>
+      <w:r>
+        <w:rPr>
+          <w:rFonts w:ascii="Times New Roman" w:eastAsia="Times New Roman" w:hAnsi="Times New Roman" w:cs="Times New Roman"/>
+          <w:noProof/>
+          <w:sz w:val="24"/>
+          <w:szCs w:val="24"/>
+        </w:rPr>
+        <w:drawing>
+          <wp:inline distT="0" distB="0" distL="0" distR="0">
+            <wp:extent cx="5016492" cy="2576223"/>
+            <wp:effectExtent l="0" t="0" r="0" b="0"/>
+            <wp:docPr id="9" name="Picture 9"/>
+            <wp:cNvGraphicFramePr>
+              <a:graphicFrameLocks xmlns:a="http://schemas.openxmlformats.org/drawingml/2006/main" noChangeAspect="1"/>
+            </wp:cNvGraphicFramePr>
+            <a:graphic xmlns:a="http://schemas.openxmlformats.org/drawingml/2006/main">
+              <a:graphicData uri="http://schemas.openxmlformats.org/drawingml/2006/picture">
+                <pic:pic xmlns:pic="http://schemas.openxmlformats.org/drawingml/2006/picture">
+                  <pic:nvPicPr>
+                    <pic:cNvPr id="0" name="Picture 1"/>
+                    <pic:cNvPicPr>
+                      <a:picLocks noChangeAspect="1" noChangeArrowheads="1"/>
+                    </pic:cNvPicPr>
+                  </pic:nvPicPr>
+                  <pic:blipFill>
+                    <a:blip r:embed="rId18">
+                      <a:extLst>
+                        <a:ext uri="{28A0092B-C50C-407E-A947-70E740481C1C}">
+                          <a14:useLocalDpi xmlns:a14="http://schemas.microsoft.com/office/drawing/2010/main" val="0"/>
+                        </a:ext>
+                      </a:extLst>
+                    </a:blip>
+                    <a:srcRect/>
+                    <a:stretch>
+                      <a:fillRect/>
+                    </a:stretch>
+                  </pic:blipFill>
+                  <pic:spPr bwMode="auto">
+                    <a:xfrm>
+                      <a:off x="0" y="0"/>
+                      <a:ext cx="5021648" cy="2578871"/>
+                    </a:xfrm>
+                    <a:prstGeom prst="rect">
+                      <a:avLst/>
+                    </a:prstGeom>
+                    <a:noFill/>
+                    <a:ln>
+                      <a:noFill/>
+                    </a:ln>
+                  </pic:spPr>
+                </pic:pic>
+              </a:graphicData>
+            </a:graphic>
+          </wp:inline>
+        </w:drawing>
+      </w:r>
+    </w:p>
+    <w:p>
+      <w:pPr>
+        <w:spacing w:after="0" w:line="240" w:lineRule="auto"/>
+        <w:rPr>
+          <w:rFonts w:ascii="Times New Roman" w:eastAsia="Times New Roman" w:hAnsi="Times New Roman" w:cs="Times New Roman"/>
+          <w:sz w:val="24"/>
+          <w:szCs w:val="24"/>
+        </w:rPr>
+      </w:pPr>
+    </w:p>
+    <w:p>
+      <w:pPr>
+        <w:spacing w:after="0" w:line="240" w:lineRule="auto"/>
+        <w:rPr>
+          <w:rFonts w:ascii="Times New Roman" w:eastAsia="Times New Roman" w:hAnsi="Times New Roman" w:cs="Times New Roman"/>
+          <w:sz w:val="24"/>
+          <w:szCs w:val="24"/>
+        </w:rPr>
+      </w:pPr>
+      <w:r>
+        <w:rPr>
+          <w:rFonts w:ascii="Times New Roman" w:eastAsia="Times New Roman" w:hAnsi="Times New Roman" w:cs="Times New Roman"/>
+          <w:sz w:val="24"/>
+          <w:szCs w:val="24"/>
+        </w:rPr>
+        <w:t>Direct effects of inorganic sediments</w:t>
+      </w:r>
+    </w:p>
+    <w:p>
+      <w:pPr>
+        <w:spacing w:after="0" w:line="240" w:lineRule="auto"/>
+        <w:rPr>
+          <w:rFonts w:ascii="Times New Roman" w:eastAsia="Times New Roman" w:hAnsi="Times New Roman" w:cs="Times New Roman"/>
+          <w:sz w:val="24"/>
+          <w:szCs w:val="24"/>
+        </w:rPr>
+      </w:pPr>
+    </w:p>
+    <w:p>
+      <w:pPr>
+        <w:spacing w:after="0" w:line="240" w:lineRule="auto"/>
+        <w:ind w:firstLine="360"/>
+        <w:rPr>
+          <w:rFonts w:ascii="Times New Roman" w:eastAsia="Times New Roman" w:hAnsi="Times New Roman" w:cs="Times New Roman"/>
+          <w:sz w:val="24"/>
+          <w:szCs w:val="24"/>
+        </w:rPr>
+      </w:pPr>
+      <w:r>
+        <w:rPr>
+          <w:rFonts w:ascii="Times New Roman" w:eastAsia="Times New Roman" w:hAnsi="Times New Roman" w:cs="Times New Roman"/>
+          <w:sz w:val="24"/>
+          <w:szCs w:val="24"/>
+        </w:rPr>
+        <w:t>Feeding effects verified with daphnia and mussel</w:t>
+      </w:r>
+      <w:r>
+        <w:rPr>
+          <w:rFonts w:ascii="Times New Roman" w:eastAsia="Times New Roman" w:hAnsi="Times New Roman" w:cs="Times New Roman"/>
+          <w:sz w:val="24"/>
+          <w:szCs w:val="24"/>
+        </w:rPr>
+        <w:t>.  Verified results and looked at debug feeding impact calculations.</w:t>
+      </w:r>
+    </w:p>
+    <w:p>
+      <w:pPr>
+        <w:spacing w:after="0" w:line="240" w:lineRule="auto"/>
+        <w:ind w:firstLine="360"/>
+        <w:rPr>
+          <w:rFonts w:ascii="Times New Roman" w:eastAsia="Times New Roman" w:hAnsi="Times New Roman" w:cs="Times New Roman"/>
+          <w:sz w:val="24"/>
+          <w:szCs w:val="24"/>
+        </w:rPr>
+      </w:pPr>
+    </w:p>
+    <w:p>
+      <w:pPr>
+        <w:spacing w:after="0" w:line="240" w:lineRule="auto"/>
+        <w:ind w:firstLine="360"/>
+        <w:rPr>
+          <w:rFonts w:ascii="Times New Roman" w:eastAsia="Times New Roman" w:hAnsi="Times New Roman" w:cs="Times New Roman"/>
+          <w:sz w:val="24"/>
+          <w:szCs w:val="24"/>
+        </w:rPr>
+      </w:pPr>
+    </w:p>
+    <w:p>
+      <w:pPr>
+        <w:spacing w:after="0" w:line="240" w:lineRule="auto"/>
+        <w:ind w:firstLine="360"/>
+        <w:rPr>
+          <w:rFonts w:ascii="Times New Roman" w:eastAsia="Times New Roman" w:hAnsi="Times New Roman" w:cs="Times New Roman"/>
+          <w:sz w:val="24"/>
+          <w:szCs w:val="24"/>
+        </w:rPr>
+      </w:pPr>
+      <w:r>
+        <w:rPr>
+          <w:rFonts w:ascii="Times New Roman" w:eastAsia="Times New Roman" w:hAnsi="Times New Roman" w:cs="Times New Roman"/>
+          <w:sz w:val="24"/>
+          <w:szCs w:val="24"/>
+        </w:rPr>
+        <w:t>Toxicity effects verified with stoneroller</w:t>
+      </w:r>
+    </w:p>
+    <w:p>
+      <w:pPr>
+        <w:spacing w:after="0" w:line="240" w:lineRule="auto"/>
+        <w:ind w:firstLine="360"/>
+        <w:rPr>
+          <w:rFonts w:ascii="Times New Roman" w:eastAsia="Times New Roman" w:hAnsi="Times New Roman" w:cs="Times New Roman"/>
+          <w:sz w:val="24"/>
+          <w:szCs w:val="24"/>
+        </w:rPr>
+      </w:pPr>
+    </w:p>
+    <w:p>
+      <w:pPr>
+        <w:spacing w:after="0" w:line="240" w:lineRule="auto"/>
+        <w:ind w:firstLine="360"/>
+        <w:rPr>
+          <w:rFonts w:ascii="Times New Roman" w:eastAsia="Times New Roman" w:hAnsi="Times New Roman" w:cs="Times New Roman"/>
+          <w:sz w:val="24"/>
+          <w:szCs w:val="24"/>
+        </w:rPr>
+      </w:pPr>
+      <w:r>
+        <w:rPr>
+          <w:rFonts w:ascii="Times New Roman" w:eastAsia="Times New Roman" w:hAnsi="Times New Roman" w:cs="Times New Roman"/>
+          <w:noProof/>
+          <w:sz w:val="24"/>
+          <w:szCs w:val="24"/>
+        </w:rPr>
+        <w:drawing>
+          <wp:inline distT="0" distB="0" distL="0" distR="0">
+            <wp:extent cx="5088835" cy="2903024"/>
+            <wp:effectExtent l="0" t="0" r="0" b="0"/>
+            <wp:docPr id="10" name="Picture 10"/>
+            <wp:cNvGraphicFramePr>
+              <a:graphicFrameLocks xmlns:a="http://schemas.openxmlformats.org/drawingml/2006/main" noChangeAspect="1"/>
+            </wp:cNvGraphicFramePr>
+            <a:graphic xmlns:a="http://schemas.openxmlformats.org/drawingml/2006/main">
+              <a:graphicData uri="http://schemas.openxmlformats.org/drawingml/2006/picture">
+                <pic:pic xmlns:pic="http://schemas.openxmlformats.org/drawingml/2006/picture">
+                  <pic:nvPicPr>
+                    <pic:cNvPr id="0" name="Picture 2"/>
+                    <pic:cNvPicPr>
+                      <a:picLocks noChangeAspect="1" noChangeArrowheads="1"/>
+                    </pic:cNvPicPr>
+                  </pic:nvPicPr>
+                  <pic:blipFill>
+                    <a:blip r:embed="rId19">
+                      <a:extLst>
+                        <a:ext uri="{28A0092B-C50C-407E-A947-70E740481C1C}">
+                          <a14:useLocalDpi xmlns:a14="http://schemas.microsoft.com/office/drawing/2010/main" val="0"/>
+                        </a:ext>
+                      </a:extLst>
+                    </a:blip>
+                    <a:srcRect/>
+                    <a:stretch>
+                      <a:fillRect/>
+                    </a:stretch>
+                  </pic:blipFill>
+                  <pic:spPr bwMode="auto">
+                    <a:xfrm>
+                      <a:off x="0" y="0"/>
+                      <a:ext cx="5093920" cy="2905925"/>
+                    </a:xfrm>
+                    <a:prstGeom prst="rect">
+                      <a:avLst/>
+                    </a:prstGeom>
+                    <a:noFill/>
+                    <a:ln>
+                      <a:noFill/>
+                    </a:ln>
+                  </pic:spPr>
+                </pic:pic>
+              </a:graphicData>
+            </a:graphic>
+          </wp:inline>
+        </w:drawing>
+      </w:r>
+    </w:p>
+    <w:p>
+      <w:pPr>
+        <w:spacing w:after="0" w:line="240" w:lineRule="auto"/>
+        <w:ind w:firstLine="360"/>
+        <w:rPr>
+          <w:rFonts w:ascii="Times New Roman" w:eastAsia="Times New Roman" w:hAnsi="Times New Roman" w:cs="Times New Roman"/>
+          <w:sz w:val="24"/>
+          <w:szCs w:val="24"/>
+        </w:rPr>
+      </w:pPr>
+      <w:r>
+        <w:rPr>
+          <w:rFonts w:ascii="Times New Roman" w:eastAsia="Times New Roman" w:hAnsi="Times New Roman" w:cs="Times New Roman"/>
+          <w:sz w:val="24"/>
+          <w:szCs w:val="24"/>
+        </w:rPr>
+        <w:t>No inorganic sediment mortality calculated</w:t>
+      </w:r>
+    </w:p>
+    <w:p>
+      <w:pPr>
+        <w:spacing w:after="0" w:line="240" w:lineRule="auto"/>
+        <w:ind w:firstLine="360"/>
+        <w:rPr>
+          <w:rFonts w:ascii="Times New Roman" w:eastAsia="Times New Roman" w:hAnsi="Times New Roman" w:cs="Times New Roman"/>
+          <w:sz w:val="24"/>
+          <w:szCs w:val="24"/>
+        </w:rPr>
+      </w:pPr>
+      <w:r>
+        <w:rPr>
+          <w:rFonts w:ascii="Times New Roman" w:eastAsia="Times New Roman" w:hAnsi="Times New Roman" w:cs="Times New Roman"/>
+          <w:noProof/>
+          <w:sz w:val="24"/>
+          <w:szCs w:val="24"/>
+        </w:rPr>
+        <w:drawing>
+          <wp:inline distT="0" distB="0" distL="0" distR="0">
+            <wp:extent cx="5115312" cy="2918128"/>
+            <wp:effectExtent l="0" t="0" r="0" b="0"/>
+            <wp:docPr id="11" name="Picture 11"/>
+            <wp:cNvGraphicFramePr>
+              <a:graphicFrameLocks xmlns:a="http://schemas.openxmlformats.org/drawingml/2006/main" noChangeAspect="1"/>
+            </wp:cNvGraphicFramePr>
+            <a:graphic xmlns:a="http://schemas.openxmlformats.org/drawingml/2006/main">
+              <a:graphicData uri="http://schemas.openxmlformats.org/drawingml/2006/picture">
+                <pic:pic xmlns:pic="http://schemas.openxmlformats.org/drawingml/2006/picture">
+                  <pic:nvPicPr>
+                    <pic:cNvPr id="0" name="Picture 3"/>
+                    <pic:cNvPicPr>
+                      <a:picLocks noChangeAspect="1" noChangeArrowheads="1"/>
+                    </pic:cNvPicPr>
+                  </pic:nvPicPr>
+                  <pic:blipFill>
+                    <a:blip r:embed="rId20">
+                      <a:extLst>
+                        <a:ext uri="{28A0092B-C50C-407E-A947-70E740481C1C}">
+                          <a14:useLocalDpi xmlns:a14="http://schemas.microsoft.com/office/drawing/2010/main" val="0"/>
+                        </a:ext>
+                      </a:extLst>
+                    </a:blip>
+                    <a:srcRect/>
+                    <a:stretch>
+                      <a:fillRect/>
+                    </a:stretch>
+                  </pic:blipFill>
+                  <pic:spPr bwMode="auto">
+                    <a:xfrm>
+                      <a:off x="0" y="0"/>
+                      <a:ext cx="5120425" cy="2921045"/>
+                    </a:xfrm>
+                    <a:prstGeom prst="rect">
+                      <a:avLst/>
+                    </a:prstGeom>
+                    <a:noFill/>
+                    <a:ln>
+                      <a:noFill/>
+                    </a:ln>
+                  </pic:spPr>
+                </pic:pic>
+              </a:graphicData>
+            </a:graphic>
+          </wp:inline>
+        </w:drawing>
+      </w:r>
+    </w:p>
+    <w:p>
+      <w:pPr>
+        <w:spacing w:after="0" w:line="240" w:lineRule="auto"/>
+        <w:ind w:firstLine="360"/>
+        <w:rPr>
+          <w:rFonts w:ascii="Times New Roman" w:eastAsia="Times New Roman" w:hAnsi="Times New Roman" w:cs="Times New Roman"/>
+          <w:sz w:val="24"/>
+          <w:szCs w:val="24"/>
+        </w:rPr>
+      </w:pPr>
+      <w:r>
+        <w:rPr>
+          <w:rFonts w:ascii="Times New Roman" w:eastAsia="Times New Roman" w:hAnsi="Times New Roman" w:cs="Times New Roman"/>
+          <w:sz w:val="24"/>
+          <w:szCs w:val="24"/>
+        </w:rPr>
+        <w:t>Organism set to “highly sensitive”</w:t>
+      </w:r>
+    </w:p>
+    <w:p>
+      <w:pPr>
+        <w:spacing w:after="0" w:line="240" w:lineRule="auto"/>
+        <w:ind w:firstLine="360"/>
+        <w:rPr>
+          <w:rFonts w:ascii="Times New Roman" w:eastAsia="Times New Roman" w:hAnsi="Times New Roman" w:cs="Times New Roman"/>
+          <w:sz w:val="24"/>
+          <w:szCs w:val="24"/>
+        </w:rPr>
+      </w:pPr>
+    </w:p>
+    <w:p>
+      <w:pPr>
+        <w:spacing w:after="0" w:line="240" w:lineRule="auto"/>
+        <w:ind w:firstLine="360"/>
+        <w:rPr>
+          <w:rFonts w:ascii="Times New Roman" w:eastAsia="Times New Roman" w:hAnsi="Times New Roman" w:cs="Times New Roman"/>
+          <w:sz w:val="24"/>
+          <w:szCs w:val="24"/>
+        </w:rPr>
+      </w:pPr>
+      <w:r>
+        <w:rPr>
+          <w:rFonts w:ascii="Times New Roman" w:eastAsia="Times New Roman" w:hAnsi="Times New Roman" w:cs="Times New Roman"/>
+          <w:sz w:val="24"/>
+          <w:szCs w:val="24"/>
+        </w:rPr>
+        <w:t>Highly sensitive results precisely verified in HMS</w:t>
+      </w:r>
+    </w:p>
+    <w:p>
+      <w:pPr>
+        <w:spacing w:after="0" w:line="240" w:lineRule="auto"/>
+        <w:ind w:firstLine="360"/>
+        <w:rPr>
+          <w:rFonts w:ascii="Times New Roman" w:eastAsia="Times New Roman" w:hAnsi="Times New Roman" w:cs="Times New Roman"/>
+          <w:sz w:val="24"/>
+          <w:szCs w:val="24"/>
+        </w:rPr>
+      </w:pPr>
+      <w:r>
+        <w:rPr>
+          <w:noProof/>
+        </w:rPr>
+        <w:lastRenderedPageBreak/>
+        <w:drawing>
+          <wp:inline distT="0" distB="0" distL="0" distR="0" wp14:anchorId="584FAAEB" wp14:editId="1E55AB4E">
+            <wp:extent cx="4834393" cy="3615981"/>
+            <wp:effectExtent l="0" t="0" r="4445" b="3810"/>
+            <wp:docPr id="12" name="Picture 12"/>
+            <wp:cNvGraphicFramePr>
+              <a:graphicFrameLocks xmlns:a="http://schemas.openxmlformats.org/drawingml/2006/main" noChangeAspect="1"/>
+            </wp:cNvGraphicFramePr>
+            <a:graphic xmlns:a="http://schemas.openxmlformats.org/drawingml/2006/main">
+              <a:graphicData uri="http://schemas.openxmlformats.org/drawingml/2006/picture">
+                <pic:pic xmlns:pic="http://schemas.openxmlformats.org/drawingml/2006/picture">
+                  <pic:nvPicPr>
+                    <pic:cNvPr id="0" name=""/>
+                    <pic:cNvPicPr/>
+                  </pic:nvPicPr>
+                  <pic:blipFill>
+                    <a:blip r:embed="rId21"/>
+                    <a:stretch>
+                      <a:fillRect/>
+                    </a:stretch>
+                  </pic:blipFill>
+                  <pic:spPr>
+                    <a:xfrm>
+                      <a:off x="0" y="0"/>
+                      <a:ext cx="4835324" cy="3616677"/>
+                    </a:xfrm>
+                    <a:prstGeom prst="rect">
+                      <a:avLst/>
+                    </a:prstGeom>
+                  </pic:spPr>
+                </pic:pic>
+              </a:graphicData>
+            </a:graphic>
+          </wp:inline>
+        </w:drawing>
       </w:r>
     </w:p>
     <w:p>
@@ -1384,8 +1890,6 @@
         </w:rPr>
         <w:t xml:space="preserve">Low-oxygen effects </w:t>
       </w:r>
-      <w:bookmarkStart w:id="0" w:name="_GoBack"/>
-      <w:bookmarkEnd w:id="0"/>
     </w:p>
     <w:p>
       <w:pPr>
@@ -2442,7 +2946,7 @@
 </file>
 
 <file path=customXml/itemProps1.xml><?xml version="1.0" encoding="utf-8"?>
-<ds:datastoreItem xmlns:ds="http://schemas.openxmlformats.org/officeDocument/2006/customXml" ds:itemID="{6B1EDDD1-72A2-49A4-8D5D-4F7F90E289F5}">
+<ds:datastoreItem xmlns:ds="http://schemas.openxmlformats.org/officeDocument/2006/customXml" ds:itemID="{2E081C5D-945A-498D-85C1-F66606FA70C0}">
   <ds:schemaRefs>
     <ds:schemaRef ds:uri="http://schemas.openxmlformats.org/officeDocument/2006/bibliography"/>
   </ds:schemaRefs>

</xml_diff>

<commit_message>
Completed successful Marine / Oyster test.
Enabled oyster size-class assignments and warnings.
Added progress feedback to GUI Form using background worker.
Tested loading of older test JSONS and fixed some issues in new code when expecting missing state variables.
Tested loading of JSONS saved from HMS and added additional type recognition for trophic interactions record.
</commit_message>
<xml_diff>
--- a/Animals/TEST/Animals_Programmer_Test_Log.docx
+++ b/Animals/TEST/Animals_Programmer_Test_Log.docx
@@ -1222,7 +1222,37 @@
           <w:szCs w:val="20"/>
           <w:shd w:val="clear" w:color="auto" w:fill="FFFFFF"/>
         </w:rPr>
-        <w:t xml:space="preserve"> (done)</w:t>
+        <w:t xml:space="preserve"> (done</w:t>
+      </w:r>
+      <w:r>
+        <w:rPr>
+          <w:rFonts w:ascii="Roboto" w:eastAsia="Times New Roman" w:hAnsi="Roboto" w:cs="Times New Roman"/>
+          <w:color w:val="000000"/>
+          <w:sz w:val="20"/>
+          <w:szCs w:val="20"/>
+          <w:shd w:val="clear" w:color="auto" w:fill="FFFFFF"/>
+        </w:rPr>
+        <w:t>, above</w:t>
+      </w:r>
+      <w:r>
+        <w:rPr>
+          <w:rFonts w:ascii="Roboto" w:eastAsia="Times New Roman" w:hAnsi="Roboto" w:cs="Times New Roman"/>
+          <w:color w:val="000000"/>
+          <w:sz w:val="20"/>
+          <w:szCs w:val="20"/>
+          <w:shd w:val="clear" w:color="auto" w:fill="FFFFFF"/>
+        </w:rPr>
+        <w:t>)</w:t>
+      </w:r>
+      <w:r>
+        <w:rPr>
+          <w:rFonts w:ascii="Roboto" w:eastAsia="Times New Roman" w:hAnsi="Roboto" w:cs="Times New Roman"/>
+          <w:color w:val="000000"/>
+          <w:sz w:val="20"/>
+          <w:szCs w:val="20"/>
+          <w:shd w:val="clear" w:color="auto" w:fill="FFFFFF"/>
+        </w:rPr>
+        <w:br/>
       </w:r>
     </w:p>
     <w:p>
@@ -1249,6 +1279,16 @@
           <w:shd w:val="clear" w:color="auto" w:fill="FFFFFF"/>
         </w:rPr>
         <w:t>Inorganic sediments effects test</w:t>
+      </w:r>
+      <w:r>
+        <w:rPr>
+          <w:rFonts w:ascii="Roboto" w:eastAsia="Times New Roman" w:hAnsi="Roboto" w:cs="Times New Roman"/>
+          <w:color w:val="000000"/>
+          <w:sz w:val="20"/>
+          <w:szCs w:val="20"/>
+          <w:shd w:val="clear" w:color="auto" w:fill="FFFFFF"/>
+        </w:rPr>
+        <w:t xml:space="preserve"> (done, below)</w:t>
       </w:r>
     </w:p>
     <w:p>
@@ -1486,6 +1526,7 @@
           <w:sz w:val="24"/>
           <w:szCs w:val="24"/>
         </w:rPr>
+        <w:lastRenderedPageBreak/>
         <w:t>Feeding effects verified with daphnia and mussel</w:t>
       </w:r>
       <w:r>
@@ -1815,6 +1856,33 @@
     </w:p>
     <w:p>
       <w:pPr>
+        <w:rPr>
+          <w:rFonts w:ascii="Times New Roman" w:eastAsia="Times New Roman" w:hAnsi="Times New Roman" w:cs="Times New Roman"/>
+          <w:sz w:val="24"/>
+          <w:szCs w:val="24"/>
+        </w:rPr>
+      </w:pPr>
+      <w:r>
+        <w:rPr>
+          <w:rFonts w:ascii="Times New Roman" w:eastAsia="Times New Roman" w:hAnsi="Times New Roman" w:cs="Times New Roman"/>
+          <w:sz w:val="24"/>
+          <w:szCs w:val="24"/>
+        </w:rPr>
+        <w:br w:type="page"/>
+      </w:r>
+    </w:p>
+    <w:p>
+      <w:pPr>
+        <w:spacing w:after="0" w:line="240" w:lineRule="auto"/>
+        <w:rPr>
+          <w:rFonts w:ascii="Times New Roman" w:eastAsia="Times New Roman" w:hAnsi="Times New Roman" w:cs="Times New Roman"/>
+          <w:sz w:val="24"/>
+          <w:szCs w:val="24"/>
+        </w:rPr>
+      </w:pPr>
+    </w:p>
+    <w:p>
+      <w:pPr>
         <w:pStyle w:val="ListParagraph"/>
         <w:numPr>
           <w:ilvl w:val="0"/>
@@ -1841,6 +1909,601 @@
     </w:p>
     <w:p>
       <w:pPr>
+        <w:spacing w:after="0" w:line="240" w:lineRule="auto"/>
+        <w:ind w:right="-630"/>
+        <w:rPr>
+          <w:rFonts w:ascii="Times New Roman" w:eastAsia="Times New Roman" w:hAnsi="Times New Roman" w:cs="Times New Roman"/>
+          <w:sz w:val="24"/>
+          <w:szCs w:val="24"/>
+        </w:rPr>
+      </w:pPr>
+    </w:p>
+    <w:p>
+      <w:pPr>
+        <w:spacing w:after="0" w:line="240" w:lineRule="auto"/>
+        <w:ind w:right="-630"/>
+        <w:rPr>
+          <w:rFonts w:ascii="Times New Roman" w:eastAsia="Times New Roman" w:hAnsi="Times New Roman" w:cs="Times New Roman"/>
+          <w:sz w:val="24"/>
+          <w:szCs w:val="24"/>
+        </w:rPr>
+      </w:pPr>
+      <w:r>
+        <w:rPr>
+          <w:rFonts w:ascii="Roboto" w:eastAsia="Times New Roman" w:hAnsi="Roboto" w:cs="Times New Roman"/>
+          <w:color w:val="000000"/>
+          <w:sz w:val="20"/>
+          <w:szCs w:val="20"/>
+          <w:shd w:val="clear" w:color="auto" w:fill="FFFFFF"/>
+        </w:rPr>
+        <w:t xml:space="preserve">AQUATOX 3.2 </w:t>
+      </w:r>
+      <w:proofErr w:type="spellStart"/>
+      <w:r>
+        <w:rPr>
+          <w:rFonts w:ascii="Roboto" w:eastAsia="Times New Roman" w:hAnsi="Roboto" w:cs="Times New Roman"/>
+          <w:color w:val="000000"/>
+          <w:sz w:val="20"/>
+          <w:szCs w:val="20"/>
+          <w:shd w:val="clear" w:color="auto" w:fill="FFFFFF"/>
+        </w:rPr>
+        <w:t>multifish.aps</w:t>
+      </w:r>
+      <w:proofErr w:type="spellEnd"/>
+    </w:p>
+    <w:p>
+      <w:pPr>
+        <w:spacing w:after="0" w:line="240" w:lineRule="auto"/>
+        <w:ind w:right="-630"/>
+        <w:rPr>
+          <w:rFonts w:ascii="Times New Roman" w:eastAsia="Times New Roman" w:hAnsi="Times New Roman" w:cs="Times New Roman"/>
+          <w:sz w:val="24"/>
+          <w:szCs w:val="24"/>
+        </w:rPr>
+      </w:pPr>
+    </w:p>
+    <w:p>
+      <w:pPr>
+        <w:spacing w:after="0" w:line="240" w:lineRule="auto"/>
+        <w:ind w:right="-630"/>
+        <w:rPr>
+          <w:rFonts w:ascii="Times New Roman" w:eastAsia="Times New Roman" w:hAnsi="Times New Roman" w:cs="Times New Roman"/>
+          <w:sz w:val="24"/>
+          <w:szCs w:val="24"/>
+        </w:rPr>
+      </w:pPr>
+      <w:r>
+        <w:rPr>
+          <w:rFonts w:ascii="Times New Roman" w:eastAsia="Times New Roman" w:hAnsi="Times New Roman" w:cs="Times New Roman"/>
+          <w:noProof/>
+          <w:sz w:val="24"/>
+          <w:szCs w:val="24"/>
+        </w:rPr>
+        <mc:AlternateContent>
+          <mc:Choice Requires="wps">
+            <w:drawing>
+              <wp:anchor distT="0" distB="0" distL="114300" distR="114300" simplePos="0" relativeHeight="251662336" behindDoc="0" locked="0" layoutInCell="1" allowOverlap="1" wp14:anchorId="38A76EF4" wp14:editId="0A585D69">
+                <wp:simplePos x="0" y="0"/>
+                <wp:positionH relativeFrom="column">
+                  <wp:posOffset>3180522</wp:posOffset>
+                </wp:positionH>
+                <wp:positionV relativeFrom="paragraph">
+                  <wp:posOffset>323767</wp:posOffset>
+                </wp:positionV>
+                <wp:extent cx="1247775" cy="612140"/>
+                <wp:effectExtent l="57150" t="38100" r="85725" b="740410"/>
+                <wp:wrapNone/>
+                <wp:docPr id="16" name="Rectangular Callout 16"/>
+                <wp:cNvGraphicFramePr/>
+                <a:graphic xmlns:a="http://schemas.openxmlformats.org/drawingml/2006/main">
+                  <a:graphicData uri="http://schemas.microsoft.com/office/word/2010/wordprocessingShape">
+                    <wps:wsp>
+                      <wps:cNvSpPr/>
+                      <wps:spPr>
+                        <a:xfrm>
+                          <a:off x="0" y="0"/>
+                          <a:ext cx="1247775" cy="612140"/>
+                        </a:xfrm>
+                        <a:prstGeom prst="wedgeRectCallout">
+                          <a:avLst>
+                            <a:gd name="adj1" fmla="val -13166"/>
+                            <a:gd name="adj2" fmla="val 156023"/>
+                          </a:avLst>
+                        </a:prstGeom>
+                      </wps:spPr>
+                      <wps:style>
+                        <a:lnRef idx="1">
+                          <a:schemeClr val="dk1"/>
+                        </a:lnRef>
+                        <a:fillRef idx="2">
+                          <a:schemeClr val="dk1"/>
+                        </a:fillRef>
+                        <a:effectRef idx="1">
+                          <a:schemeClr val="dk1"/>
+                        </a:effectRef>
+                        <a:fontRef idx="minor">
+                          <a:schemeClr val="dk1"/>
+                        </a:fontRef>
+                      </wps:style>
+                      <wps:txbx>
+                        <w:txbxContent>
+                          <w:p>
+                            <w:pPr>
+                              <w:jc w:val="center"/>
+                              <w:rPr>
+                                <w:sz w:val="14"/>
+                              </w:rPr>
+                            </w:pPr>
+                            <w:r>
+                              <w:rPr>
+                                <w:sz w:val="18"/>
+                              </w:rPr>
+                              <w:t>Spawning</w:t>
+                            </w:r>
+                            <w:r>
+                              <w:rPr>
+                                <w:sz w:val="16"/>
+                              </w:rPr>
+                              <w:t>:</w:t>
+                            </w:r>
+                            <w:r>
+                              <w:rPr>
+                                <w:sz w:val="16"/>
+                              </w:rPr>
+                              <w:t xml:space="preserve"> Recruitment of </w:t>
+                            </w:r>
+                            <w:r>
+                              <w:rPr>
+                                <w:sz w:val="16"/>
+                              </w:rPr>
+                              <w:t>s</w:t>
+                            </w:r>
+                            <w:r>
+                              <w:rPr>
+                                <w:sz w:val="16"/>
+                              </w:rPr>
+                              <w:t>exually mature size classes to YOY</w:t>
+                            </w:r>
+                          </w:p>
+                        </w:txbxContent>
+                      </wps:txbx>
+                      <wps:bodyPr rot="0" spcFirstLastPara="0" vertOverflow="overflow" horzOverflow="overflow" vert="horz" wrap="square" lIns="91440" tIns="45720" rIns="91440" bIns="45720" numCol="1" spcCol="0" rtlCol="0" fromWordArt="0" anchor="ctr" anchorCtr="0" forceAA="0" compatLnSpc="1">
+                        <a:prstTxWarp prst="textNoShape">
+                          <a:avLst/>
+                        </a:prstTxWarp>
+                        <a:noAutofit/>
+                      </wps:bodyPr>
+                    </wps:wsp>
+                  </a:graphicData>
+                </a:graphic>
+                <wp14:sizeRelH relativeFrom="margin">
+                  <wp14:pctWidth>0</wp14:pctWidth>
+                </wp14:sizeRelH>
+              </wp:anchor>
+            </w:drawing>
+          </mc:Choice>
+          <mc:Fallback>
+            <w:pict>
+              <v:shapetype id="_x0000_t61" coordsize="21600,21600" o:spt="61" adj="1350,25920" path="m,l0@8@12@24,0@9,,21600@6,21600@15@27@7,21600,21600,21600,21600@9@18@30,21600@8,21600,0@7,0@21@33@6,xe">
+                <v:stroke joinstyle="miter"/>
+                <v:formulas>
+                  <v:f eqn="sum 10800 0 #0"/>
+                  <v:f eqn="sum 10800 0 #1"/>
+                  <v:f eqn="sum #0 0 #1"/>
+                  <v:f eqn="sum @0 @1 0"/>
+                  <v:f eqn="sum 21600 0 #0"/>
+                  <v:f eqn="sum 21600 0 #1"/>
+                  <v:f eqn="if @0 3600 12600"/>
+                  <v:f eqn="if @0 9000 18000"/>
+                  <v:f eqn="if @1 3600 12600"/>
+                  <v:f eqn="if @1 9000 18000"/>
+                  <v:f eqn="if @2 0 #0"/>
+                  <v:f eqn="if @3 @10 0"/>
+                  <v:f eqn="if #0 0 @11"/>
+                  <v:f eqn="if @2 @6 #0"/>
+                  <v:f eqn="if @3 @6 @13"/>
+                  <v:f eqn="if @5 @6 @14"/>
+                  <v:f eqn="if @2 #0 21600"/>
+                  <v:f eqn="if @3 21600 @16"/>
+                  <v:f eqn="if @4 21600 @17"/>
+                  <v:f eqn="if @2 #0 @6"/>
+                  <v:f eqn="if @3 @19 @6"/>
+                  <v:f eqn="if #1 @6 @20"/>
+                  <v:f eqn="if @2 @8 #1"/>
+                  <v:f eqn="if @3 @22 @8"/>
+                  <v:f eqn="if #0 @8 @23"/>
+                  <v:f eqn="if @2 21600 #1"/>
+                  <v:f eqn="if @3 21600 @25"/>
+                  <v:f eqn="if @5 21600 @26"/>
+                  <v:f eqn="if @2 #1 @8"/>
+                  <v:f eqn="if @3 @8 @28"/>
+                  <v:f eqn="if @4 @8 @29"/>
+                  <v:f eqn="if @2 #1 0"/>
+                  <v:f eqn="if @3 @31 0"/>
+                  <v:f eqn="if #1 0 @32"/>
+                  <v:f eqn="val #0"/>
+                  <v:f eqn="val #1"/>
+                </v:formulas>
+                <v:path o:connecttype="custom" o:connectlocs="10800,0;0,10800;10800,21600;21600,10800;@34,@35"/>
+                <v:handles>
+                  <v:h position="#0,#1"/>
+                </v:handles>
+              </v:shapetype>
+              <v:shape id="Rectangular Callout 16" o:spid="_x0000_s1026" type="#_x0000_t61" style="position:absolute;margin-left:250.45pt;margin-top:25.5pt;width:98.25pt;height:48.2pt;z-index:251662336;visibility:visible;mso-wrap-style:square;mso-width-percent:0;mso-wrap-distance-left:9pt;mso-wrap-distance-top:0;mso-wrap-distance-right:9pt;mso-wrap-distance-bottom:0;mso-position-horizontal:absolute;mso-position-horizontal-relative:text;mso-position-vertical:absolute;mso-position-vertical-relative:text;mso-width-percent:0;mso-width-relative:margin;v-text-anchor:middle" o:gfxdata="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" adj="7956,44501" fillcolor="gray [1616]" strokecolor="black [3040]">
+                <v:fill color2="#d9d9d9 [496]" rotate="t" angle="180" colors="0 #bcbcbc;22938f #d0d0d0;1 #ededed" focus="100%" type="gradient"/>
+                <v:shadow on="t" color="black" opacity="24903f" origin=",.5" offset="0,.55556mm"/>
+                <v:textbox>
+                  <w:txbxContent>
+                    <w:p>
+                      <w:pPr>
+                        <w:jc w:val="center"/>
+                        <w:rPr>
+                          <w:sz w:val="14"/>
+                        </w:rPr>
+                      </w:pPr>
+                      <w:r>
+                        <w:rPr>
+                          <w:sz w:val="18"/>
+                        </w:rPr>
+                        <w:t>Spawning</w:t>
+                      </w:r>
+                      <w:r>
+                        <w:rPr>
+                          <w:sz w:val="16"/>
+                        </w:rPr>
+                        <w:t>:</w:t>
+                      </w:r>
+                      <w:r>
+                        <w:rPr>
+                          <w:sz w:val="16"/>
+                        </w:rPr>
+                        <w:t xml:space="preserve"> Recruitment of </w:t>
+                      </w:r>
+                      <w:r>
+                        <w:rPr>
+                          <w:sz w:val="16"/>
+                        </w:rPr>
+                        <w:t>s</w:t>
+                      </w:r>
+                      <w:r>
+                        <w:rPr>
+                          <w:sz w:val="16"/>
+                        </w:rPr>
+                        <w:t>exually mature size classes to YOY</w:t>
+                      </w:r>
+                    </w:p>
+                  </w:txbxContent>
+                </v:textbox>
+              </v:shape>
+            </w:pict>
+          </mc:Fallback>
+        </mc:AlternateContent>
+      </w:r>
+      <w:r>
+        <w:rPr>
+          <w:rFonts w:ascii="Times New Roman" w:eastAsia="Times New Roman" w:hAnsi="Times New Roman" w:cs="Times New Roman"/>
+          <w:noProof/>
+          <w:sz w:val="24"/>
+          <w:szCs w:val="24"/>
+        </w:rPr>
+        <mc:AlternateContent>
+          <mc:Choice Requires="wps">
+            <w:drawing>
+              <wp:anchor distT="0" distB="0" distL="114300" distR="114300" simplePos="0" relativeHeight="251660288" behindDoc="0" locked="0" layoutInCell="1" allowOverlap="1" wp14:anchorId="7C744A1A" wp14:editId="144BBD3C">
+                <wp:simplePos x="0" y="0"/>
+                <wp:positionH relativeFrom="column">
+                  <wp:posOffset>349857</wp:posOffset>
+                </wp:positionH>
+                <wp:positionV relativeFrom="paragraph">
+                  <wp:posOffset>260157</wp:posOffset>
+                </wp:positionV>
+                <wp:extent cx="914400" cy="612140"/>
+                <wp:effectExtent l="57150" t="38100" r="76200" b="645160"/>
+                <wp:wrapNone/>
+                <wp:docPr id="15" name="Rectangular Callout 15"/>
+                <wp:cNvGraphicFramePr/>
+                <a:graphic xmlns:a="http://schemas.openxmlformats.org/drawingml/2006/main">
+                  <a:graphicData uri="http://schemas.microsoft.com/office/word/2010/wordprocessingShape">
+                    <wps:wsp>
+                      <wps:cNvSpPr/>
+                      <wps:spPr>
+                        <a:xfrm>
+                          <a:off x="0" y="0"/>
+                          <a:ext cx="914400" cy="612140"/>
+                        </a:xfrm>
+                        <a:prstGeom prst="wedgeRectCallout">
+                          <a:avLst>
+                            <a:gd name="adj1" fmla="val 7863"/>
+                            <a:gd name="adj2" fmla="val 140436"/>
+                          </a:avLst>
+                        </a:prstGeom>
+                      </wps:spPr>
+                      <wps:style>
+                        <a:lnRef idx="1">
+                          <a:schemeClr val="dk1"/>
+                        </a:lnRef>
+                        <a:fillRef idx="2">
+                          <a:schemeClr val="dk1"/>
+                        </a:fillRef>
+                        <a:effectRef idx="1">
+                          <a:schemeClr val="dk1"/>
+                        </a:effectRef>
+                        <a:fontRef idx="minor">
+                          <a:schemeClr val="dk1"/>
+                        </a:fontRef>
+                      </wps:style>
+                      <wps:txbx>
+                        <w:txbxContent>
+                          <w:p>
+                            <w:pPr>
+                              <w:jc w:val="center"/>
+                              <w:rPr>
+                                <w:sz w:val="16"/>
+                              </w:rPr>
+                            </w:pPr>
+                            <w:r>
+                              <w:rPr>
+                                <w:sz w:val="18"/>
+                              </w:rPr>
+                              <w:t>Annual Promotion to next size class</w:t>
+                            </w:r>
+                          </w:p>
+                        </w:txbxContent>
+                      </wps:txbx>
+                      <wps:bodyPr rot="0" spcFirstLastPara="0" vertOverflow="overflow" horzOverflow="overflow" vert="horz" wrap="square" lIns="91440" tIns="45720" rIns="91440" bIns="45720" numCol="1" spcCol="0" rtlCol="0" fromWordArt="0" anchor="ctr" anchorCtr="0" forceAA="0" compatLnSpc="1">
+                        <a:prstTxWarp prst="textNoShape">
+                          <a:avLst/>
+                        </a:prstTxWarp>
+                        <a:noAutofit/>
+                      </wps:bodyPr>
+                    </wps:wsp>
+                  </a:graphicData>
+                </a:graphic>
+              </wp:anchor>
+            </w:drawing>
+          </mc:Choice>
+          <mc:Fallback>
+            <w:pict>
+              <v:shape id="Rectangular Callout 15" o:spid="_x0000_s1027" type="#_x0000_t61" style="position:absolute;margin-left:27.55pt;margin-top:20.5pt;width:1in;height:48.2pt;z-index:251660288;visibility:visible;mso-wrap-style:square;mso-wrap-distance-left:9pt;mso-wrap-distance-top:0;mso-wrap-distance-right:9pt;mso-wrap-distance-bottom:0;mso-position-horizontal:absolute;mso-position-horizontal-relative:text;mso-position-vertical:absolute;mso-position-vertical-relative:text;v-text-anchor:middle" o:gfxdata="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" adj="12498,41134" fillcolor="gray [1616]" strokecolor="black [3040]">
+                <v:fill color2="#d9d9d9 [496]" rotate="t" angle="180" colors="0 #bcbcbc;22938f #d0d0d0;1 #ededed" focus="100%" type="gradient"/>
+                <v:shadow on="t" color="black" opacity="24903f" origin=",.5" offset="0,.55556mm"/>
+                <v:textbox>
+                  <w:txbxContent>
+                    <w:p>
+                      <w:pPr>
+                        <w:jc w:val="center"/>
+                        <w:rPr>
+                          <w:sz w:val="16"/>
+                        </w:rPr>
+                      </w:pPr>
+                      <w:r>
+                        <w:rPr>
+                          <w:sz w:val="18"/>
+                        </w:rPr>
+                        <w:t>Annual Promotion to next size class</w:t>
+                      </w:r>
+                    </w:p>
+                  </w:txbxContent>
+                </v:textbox>
+              </v:shape>
+            </w:pict>
+          </mc:Fallback>
+        </mc:AlternateContent>
+      </w:r>
+      <w:r>
+        <w:rPr>
+          <w:rFonts w:ascii="Times New Roman" w:eastAsia="Times New Roman" w:hAnsi="Times New Roman" w:cs="Times New Roman"/>
+          <w:noProof/>
+          <w:sz w:val="24"/>
+          <w:szCs w:val="24"/>
+        </w:rPr>
+        <w:drawing>
+          <wp:inline distT="0" distB="0" distL="0" distR="0" wp14:anchorId="09DACC04" wp14:editId="29D17D76">
+            <wp:extent cx="5943600" cy="3052339"/>
+            <wp:effectExtent l="0" t="0" r="0" b="0"/>
+            <wp:docPr id="13" name="Picture 13"/>
+            <wp:cNvGraphicFramePr>
+              <a:graphicFrameLocks xmlns:a="http://schemas.openxmlformats.org/drawingml/2006/main" noChangeAspect="1"/>
+            </wp:cNvGraphicFramePr>
+            <a:graphic xmlns:a="http://schemas.openxmlformats.org/drawingml/2006/main">
+              <a:graphicData uri="http://schemas.openxmlformats.org/drawingml/2006/picture">
+                <pic:pic xmlns:pic="http://schemas.openxmlformats.org/drawingml/2006/picture">
+                  <pic:nvPicPr>
+                    <pic:cNvPr id="0" name="Picture 1"/>
+                    <pic:cNvPicPr>
+                      <a:picLocks noChangeAspect="1" noChangeArrowheads="1"/>
+                    </pic:cNvPicPr>
+                  </pic:nvPicPr>
+                  <pic:blipFill>
+                    <a:blip r:embed="rId22">
+                      <a:extLst>
+                        <a:ext uri="{28A0092B-C50C-407E-A947-70E740481C1C}">
+                          <a14:useLocalDpi xmlns:a14="http://schemas.microsoft.com/office/drawing/2010/main" val="0"/>
+                        </a:ext>
+                      </a:extLst>
+                    </a:blip>
+                    <a:srcRect/>
+                    <a:stretch>
+                      <a:fillRect/>
+                    </a:stretch>
+                  </pic:blipFill>
+                  <pic:spPr bwMode="auto">
+                    <a:xfrm>
+                      <a:off x="0" y="0"/>
+                      <a:ext cx="5943600" cy="3052339"/>
+                    </a:xfrm>
+                    <a:prstGeom prst="rect">
+                      <a:avLst/>
+                    </a:prstGeom>
+                    <a:noFill/>
+                    <a:ln>
+                      <a:noFill/>
+                    </a:ln>
+                  </pic:spPr>
+                </pic:pic>
+              </a:graphicData>
+            </a:graphic>
+          </wp:inline>
+        </w:drawing>
+      </w:r>
+    </w:p>
+    <w:p>
+      <w:pPr>
+        <w:spacing w:after="0" w:line="240" w:lineRule="auto"/>
+        <w:ind w:right="-630"/>
+        <w:rPr>
+          <w:rFonts w:ascii="Times New Roman" w:eastAsia="Times New Roman" w:hAnsi="Times New Roman" w:cs="Times New Roman"/>
+          <w:sz w:val="24"/>
+          <w:szCs w:val="24"/>
+        </w:rPr>
+      </w:pPr>
+    </w:p>
+    <w:p>
+      <w:pPr>
+        <w:spacing w:after="0" w:line="240" w:lineRule="auto"/>
+        <w:ind w:right="-630"/>
+        <w:rPr>
+          <w:rFonts w:ascii="Roboto" w:eastAsia="Times New Roman" w:hAnsi="Roboto" w:cs="Times New Roman"/>
+          <w:color w:val="000000"/>
+          <w:sz w:val="20"/>
+          <w:szCs w:val="20"/>
+          <w:shd w:val="clear" w:color="auto" w:fill="FFFFFF"/>
+        </w:rPr>
+      </w:pPr>
+      <w:r>
+        <w:rPr>
+          <w:rFonts w:ascii="Roboto" w:eastAsia="Times New Roman" w:hAnsi="Roboto" w:cs="Times New Roman"/>
+          <w:color w:val="000000"/>
+          <w:sz w:val="20"/>
+          <w:szCs w:val="20"/>
+          <w:shd w:val="clear" w:color="auto" w:fill="FFFFFF"/>
+        </w:rPr>
+        <w:t xml:space="preserve">AQUATOX HMS, </w:t>
+      </w:r>
+      <w:proofErr w:type="spellStart"/>
+      <w:r>
+        <w:rPr>
+          <w:rFonts w:ascii="Roboto" w:eastAsia="Times New Roman" w:hAnsi="Roboto" w:cs="Times New Roman"/>
+          <w:color w:val="000000"/>
+          <w:sz w:val="20"/>
+          <w:szCs w:val="20"/>
+          <w:shd w:val="clear" w:color="auto" w:fill="FFFFFF"/>
+        </w:rPr>
+        <w:t>multifish.JSON</w:t>
+      </w:r>
+      <w:proofErr w:type="spellEnd"/>
+    </w:p>
+    <w:p>
+      <w:pPr>
+        <w:spacing w:after="0" w:line="240" w:lineRule="auto"/>
+        <w:ind w:right="-630"/>
+        <w:rPr>
+          <w:rFonts w:ascii="Times New Roman" w:eastAsia="Times New Roman" w:hAnsi="Times New Roman" w:cs="Times New Roman"/>
+          <w:sz w:val="24"/>
+          <w:szCs w:val="24"/>
+        </w:rPr>
+      </w:pPr>
+      <w:r>
+        <w:rPr>
+          <w:noProof/>
+        </w:rPr>
+        <w:drawing>
+          <wp:inline distT="0" distB="0" distL="0" distR="0" wp14:anchorId="658BACA2" wp14:editId="2C376BD8">
+            <wp:extent cx="5946728" cy="2655736"/>
+            <wp:effectExtent l="0" t="0" r="0" b="0"/>
+            <wp:docPr id="14" name="Picture 14"/>
+            <wp:cNvGraphicFramePr>
+              <a:graphicFrameLocks xmlns:a="http://schemas.openxmlformats.org/drawingml/2006/main" noChangeAspect="1"/>
+            </wp:cNvGraphicFramePr>
+            <a:graphic xmlns:a="http://schemas.openxmlformats.org/drawingml/2006/main">
+              <a:graphicData uri="http://schemas.openxmlformats.org/drawingml/2006/picture">
+                <pic:pic xmlns:pic="http://schemas.openxmlformats.org/drawingml/2006/picture">
+                  <pic:nvPicPr>
+                    <pic:cNvPr id="0" name=""/>
+                    <pic:cNvPicPr/>
+                  </pic:nvPicPr>
+                  <pic:blipFill>
+                    <a:blip r:embed="rId23"/>
+                    <a:stretch>
+                      <a:fillRect/>
+                    </a:stretch>
+                  </pic:blipFill>
+                  <pic:spPr>
+                    <a:xfrm>
+                      <a:off x="0" y="0"/>
+                      <a:ext cx="5943600" cy="2654339"/>
+                    </a:xfrm>
+                    <a:prstGeom prst="rect">
+                      <a:avLst/>
+                    </a:prstGeom>
+                  </pic:spPr>
+                </pic:pic>
+              </a:graphicData>
+            </a:graphic>
+          </wp:inline>
+        </w:drawing>
+      </w:r>
+    </w:p>
+    <w:p>
+      <w:pPr>
+        <w:spacing w:after="0" w:line="240" w:lineRule="auto"/>
+        <w:ind w:right="-630"/>
+        <w:rPr>
+          <w:rFonts w:ascii="Times New Roman" w:eastAsia="Times New Roman" w:hAnsi="Times New Roman" w:cs="Times New Roman"/>
+          <w:sz w:val="24"/>
+          <w:szCs w:val="24"/>
+        </w:rPr>
+      </w:pPr>
+    </w:p>
+    <w:p>
+      <w:pPr>
+        <w:spacing w:after="0" w:line="240" w:lineRule="auto"/>
+        <w:ind w:right="-630"/>
+        <w:rPr>
+          <w:rFonts w:ascii="Times New Roman" w:eastAsia="Times New Roman" w:hAnsi="Times New Roman" w:cs="Times New Roman"/>
+          <w:sz w:val="24"/>
+          <w:szCs w:val="24"/>
+        </w:rPr>
+      </w:pPr>
+      <w:r>
+        <w:rPr>
+          <w:rFonts w:ascii="Times New Roman" w:eastAsia="Times New Roman" w:hAnsi="Times New Roman" w:cs="Times New Roman"/>
+          <w:sz w:val="24"/>
+          <w:szCs w:val="24"/>
+        </w:rPr>
+        <w:t>Results match identically.  Promotion and recruitment are properly accounted for.</w:t>
+      </w:r>
+    </w:p>
+    <w:p>
+      <w:pPr>
+        <w:rPr>
+          <w:rFonts w:ascii="Times New Roman" w:eastAsia="Times New Roman" w:hAnsi="Times New Roman" w:cs="Times New Roman"/>
+          <w:sz w:val="24"/>
+          <w:szCs w:val="24"/>
+        </w:rPr>
+      </w:pPr>
+      <w:r>
+        <w:rPr>
+          <w:rFonts w:ascii="Times New Roman" w:eastAsia="Times New Roman" w:hAnsi="Times New Roman" w:cs="Times New Roman"/>
+          <w:sz w:val="24"/>
+          <w:szCs w:val="24"/>
+        </w:rPr>
+        <w:br w:type="page"/>
+      </w:r>
+    </w:p>
+    <w:p>
+      <w:pPr>
+        <w:spacing w:after="0" w:line="240" w:lineRule="auto"/>
+        <w:ind w:right="-630"/>
+        <w:rPr>
+          <w:rFonts w:ascii="Times New Roman" w:eastAsia="Times New Roman" w:hAnsi="Times New Roman" w:cs="Times New Roman"/>
+          <w:sz w:val="24"/>
+          <w:szCs w:val="24"/>
+        </w:rPr>
+      </w:pPr>
+    </w:p>
+    <w:p>
+      <w:pPr>
         <w:pStyle w:val="ListParagraph"/>
         <w:numPr>
           <w:ilvl w:val="0"/>
@@ -1867,6 +2530,508 @@
     </w:p>
     <w:p>
       <w:pPr>
+        <w:spacing w:after="0" w:line="240" w:lineRule="auto"/>
+        <w:ind w:right="-630"/>
+        <w:rPr>
+          <w:rFonts w:ascii="Times New Roman" w:eastAsia="Times New Roman" w:hAnsi="Times New Roman" w:cs="Times New Roman"/>
+          <w:sz w:val="24"/>
+          <w:szCs w:val="24"/>
+        </w:rPr>
+      </w:pPr>
+    </w:p>
+    <w:p>
+      <w:pPr>
+        <w:spacing w:after="0" w:line="240" w:lineRule="auto"/>
+        <w:ind w:right="-630"/>
+        <w:rPr>
+          <w:rFonts w:ascii="Times New Roman" w:eastAsia="Times New Roman" w:hAnsi="Times New Roman" w:cs="Times New Roman"/>
+          <w:sz w:val="24"/>
+          <w:szCs w:val="24"/>
+        </w:rPr>
+      </w:pPr>
+      <w:r>
+        <w:rPr>
+          <w:rFonts w:ascii="Times New Roman" w:eastAsia="Times New Roman" w:hAnsi="Times New Roman" w:cs="Times New Roman"/>
+          <w:sz w:val="24"/>
+          <w:szCs w:val="24"/>
+        </w:rPr>
+        <w:t>Oyster Size-class Results match:</w:t>
+      </w:r>
+    </w:p>
+    <w:p>
+      <w:pPr>
+        <w:spacing w:after="0" w:line="240" w:lineRule="auto"/>
+        <w:ind w:right="-630"/>
+        <w:rPr>
+          <w:rFonts w:ascii="Times New Roman" w:eastAsia="Times New Roman" w:hAnsi="Times New Roman" w:cs="Times New Roman"/>
+          <w:sz w:val="24"/>
+          <w:szCs w:val="24"/>
+        </w:rPr>
+      </w:pPr>
+      <w:r>
+        <w:rPr>
+          <w:rFonts w:ascii="Times New Roman" w:eastAsia="Times New Roman" w:hAnsi="Times New Roman" w:cs="Times New Roman"/>
+          <w:noProof/>
+          <w:sz w:val="24"/>
+          <w:szCs w:val="24"/>
+        </w:rPr>
+        <w:drawing>
+          <wp:inline distT="0" distB="0" distL="0" distR="0">
+            <wp:extent cx="5943600" cy="3052339"/>
+            <wp:effectExtent l="0" t="0" r="0" b="0"/>
+            <wp:docPr id="18" name="Picture 18"/>
+            <wp:cNvGraphicFramePr>
+              <a:graphicFrameLocks xmlns:a="http://schemas.openxmlformats.org/drawingml/2006/main" noChangeAspect="1"/>
+            </wp:cNvGraphicFramePr>
+            <a:graphic xmlns:a="http://schemas.openxmlformats.org/drawingml/2006/main">
+              <a:graphicData uri="http://schemas.openxmlformats.org/drawingml/2006/picture">
+                <pic:pic xmlns:pic="http://schemas.openxmlformats.org/drawingml/2006/picture">
+                  <pic:nvPicPr>
+                    <pic:cNvPr id="0" name="Picture 1"/>
+                    <pic:cNvPicPr>
+                      <a:picLocks noChangeAspect="1" noChangeArrowheads="1"/>
+                    </pic:cNvPicPr>
+                  </pic:nvPicPr>
+                  <pic:blipFill>
+                    <a:blip r:embed="rId24">
+                      <a:extLst>
+                        <a:ext uri="{28A0092B-C50C-407E-A947-70E740481C1C}">
+                          <a14:useLocalDpi xmlns:a14="http://schemas.microsoft.com/office/drawing/2010/main" val="0"/>
+                        </a:ext>
+                      </a:extLst>
+                    </a:blip>
+                    <a:srcRect/>
+                    <a:stretch>
+                      <a:fillRect/>
+                    </a:stretch>
+                  </pic:blipFill>
+                  <pic:spPr bwMode="auto">
+                    <a:xfrm>
+                      <a:off x="0" y="0"/>
+                      <a:ext cx="5943600" cy="3052339"/>
+                    </a:xfrm>
+                    <a:prstGeom prst="rect">
+                      <a:avLst/>
+                    </a:prstGeom>
+                    <a:noFill/>
+                    <a:ln>
+                      <a:noFill/>
+                    </a:ln>
+                  </pic:spPr>
+                </pic:pic>
+              </a:graphicData>
+            </a:graphic>
+          </wp:inline>
+        </w:drawing>
+      </w:r>
+    </w:p>
+    <w:p>
+      <w:pPr>
+        <w:spacing w:after="0" w:line="240" w:lineRule="auto"/>
+        <w:ind w:right="-630"/>
+        <w:rPr>
+          <w:rFonts w:ascii="Times New Roman" w:eastAsia="Times New Roman" w:hAnsi="Times New Roman" w:cs="Times New Roman"/>
+          <w:sz w:val="24"/>
+          <w:szCs w:val="24"/>
+        </w:rPr>
+      </w:pPr>
+      <w:r>
+        <w:rPr>
+          <w:noProof/>
+        </w:rPr>
+        <w:drawing>
+          <wp:inline distT="0" distB="0" distL="0" distR="0" wp14:anchorId="3DAD29B5" wp14:editId="6628E050">
+            <wp:extent cx="5943600" cy="3046730"/>
+            <wp:effectExtent l="0" t="0" r="0" b="1270"/>
+            <wp:docPr id="19" name="Picture 19"/>
+            <wp:cNvGraphicFramePr>
+              <a:graphicFrameLocks xmlns:a="http://schemas.openxmlformats.org/drawingml/2006/main" noChangeAspect="1"/>
+            </wp:cNvGraphicFramePr>
+            <a:graphic xmlns:a="http://schemas.openxmlformats.org/drawingml/2006/main">
+              <a:graphicData uri="http://schemas.openxmlformats.org/drawingml/2006/picture">
+                <pic:pic xmlns:pic="http://schemas.openxmlformats.org/drawingml/2006/picture">
+                  <pic:nvPicPr>
+                    <pic:cNvPr id="0" name=""/>
+                    <pic:cNvPicPr/>
+                  </pic:nvPicPr>
+                  <pic:blipFill>
+                    <a:blip r:embed="rId25"/>
+                    <a:stretch>
+                      <a:fillRect/>
+                    </a:stretch>
+                  </pic:blipFill>
+                  <pic:spPr>
+                    <a:xfrm>
+                      <a:off x="0" y="0"/>
+                      <a:ext cx="5943600" cy="3046730"/>
+                    </a:xfrm>
+                    <a:prstGeom prst="rect">
+                      <a:avLst/>
+                    </a:prstGeom>
+                  </pic:spPr>
+                </pic:pic>
+              </a:graphicData>
+            </a:graphic>
+          </wp:inline>
+        </w:drawing>
+      </w:r>
+    </w:p>
+    <w:p>
+      <w:pPr>
+        <w:spacing w:after="0" w:line="240" w:lineRule="auto"/>
+        <w:ind w:right="-630"/>
+        <w:rPr>
+          <w:rFonts w:ascii="Times New Roman" w:eastAsia="Times New Roman" w:hAnsi="Times New Roman" w:cs="Times New Roman"/>
+          <w:sz w:val="24"/>
+          <w:szCs w:val="24"/>
+        </w:rPr>
+      </w:pPr>
+    </w:p>
+    <w:p>
+      <w:pPr>
+        <w:spacing w:after="0" w:line="240" w:lineRule="auto"/>
+        <w:ind w:right="-630"/>
+        <w:rPr>
+          <w:rFonts w:ascii="Times New Roman" w:eastAsia="Times New Roman" w:hAnsi="Times New Roman" w:cs="Times New Roman"/>
+          <w:sz w:val="24"/>
+          <w:szCs w:val="24"/>
+        </w:rPr>
+      </w:pPr>
+      <w:r>
+        <w:rPr>
+          <w:rFonts w:ascii="Times New Roman" w:eastAsia="Times New Roman" w:hAnsi="Times New Roman" w:cs="Times New Roman"/>
+          <w:sz w:val="24"/>
+          <w:szCs w:val="24"/>
+        </w:rPr>
+        <w:t>Other marine zoobenthos match:</w:t>
+      </w:r>
+    </w:p>
+    <w:p>
+      <w:pPr>
+        <w:spacing w:after="0" w:line="240" w:lineRule="auto"/>
+        <w:ind w:right="-630"/>
+        <w:rPr>
+          <w:rFonts w:ascii="Times New Roman" w:eastAsia="Times New Roman" w:hAnsi="Times New Roman" w:cs="Times New Roman"/>
+          <w:sz w:val="24"/>
+          <w:szCs w:val="24"/>
+        </w:rPr>
+      </w:pPr>
+      <w:r>
+        <w:rPr>
+          <w:noProof/>
+        </w:rPr>
+        <w:lastRenderedPageBreak/>
+        <w:drawing>
+          <wp:inline distT="0" distB="0" distL="0" distR="0" wp14:anchorId="090AD1BA" wp14:editId="048AA584">
+            <wp:extent cx="5943600" cy="3095625"/>
+            <wp:effectExtent l="0" t="0" r="0" b="9525"/>
+            <wp:docPr id="23" name="Picture 23"/>
+            <wp:cNvGraphicFramePr>
+              <a:graphicFrameLocks xmlns:a="http://schemas.openxmlformats.org/drawingml/2006/main" noChangeAspect="1"/>
+            </wp:cNvGraphicFramePr>
+            <a:graphic xmlns:a="http://schemas.openxmlformats.org/drawingml/2006/main">
+              <a:graphicData uri="http://schemas.openxmlformats.org/drawingml/2006/picture">
+                <pic:pic xmlns:pic="http://schemas.openxmlformats.org/drawingml/2006/picture">
+                  <pic:nvPicPr>
+                    <pic:cNvPr id="0" name=""/>
+                    <pic:cNvPicPr/>
+                  </pic:nvPicPr>
+                  <pic:blipFill>
+                    <a:blip r:embed="rId26"/>
+                    <a:stretch>
+                      <a:fillRect/>
+                    </a:stretch>
+                  </pic:blipFill>
+                  <pic:spPr>
+                    <a:xfrm>
+                      <a:off x="0" y="0"/>
+                      <a:ext cx="5943600" cy="3095625"/>
+                    </a:xfrm>
+                    <a:prstGeom prst="rect">
+                      <a:avLst/>
+                    </a:prstGeom>
+                  </pic:spPr>
+                </pic:pic>
+              </a:graphicData>
+            </a:graphic>
+          </wp:inline>
+        </w:drawing>
+      </w:r>
+    </w:p>
+    <w:p>
+      <w:pPr>
+        <w:spacing w:after="0" w:line="240" w:lineRule="auto"/>
+        <w:ind w:right="-630"/>
+        <w:rPr>
+          <w:rFonts w:ascii="Times New Roman" w:eastAsia="Times New Roman" w:hAnsi="Times New Roman" w:cs="Times New Roman"/>
+          <w:sz w:val="24"/>
+          <w:szCs w:val="24"/>
+        </w:rPr>
+      </w:pPr>
+      <w:r>
+        <w:rPr>
+          <w:rFonts w:ascii="Times New Roman" w:eastAsia="Times New Roman" w:hAnsi="Times New Roman" w:cs="Times New Roman"/>
+          <w:noProof/>
+          <w:sz w:val="24"/>
+          <w:szCs w:val="24"/>
+        </w:rPr>
+        <w:drawing>
+          <wp:inline distT="0" distB="0" distL="0" distR="0">
+            <wp:extent cx="5943600" cy="3052339"/>
+            <wp:effectExtent l="0" t="0" r="0" b="0"/>
+            <wp:docPr id="24" name="Picture 24"/>
+            <wp:cNvGraphicFramePr>
+              <a:graphicFrameLocks xmlns:a="http://schemas.openxmlformats.org/drawingml/2006/main" noChangeAspect="1"/>
+            </wp:cNvGraphicFramePr>
+            <a:graphic xmlns:a="http://schemas.openxmlformats.org/drawingml/2006/main">
+              <a:graphicData uri="http://schemas.openxmlformats.org/drawingml/2006/picture">
+                <pic:pic xmlns:pic="http://schemas.openxmlformats.org/drawingml/2006/picture">
+                  <pic:nvPicPr>
+                    <pic:cNvPr id="0" name="Picture 2"/>
+                    <pic:cNvPicPr>
+                      <a:picLocks noChangeAspect="1" noChangeArrowheads="1"/>
+                    </pic:cNvPicPr>
+                  </pic:nvPicPr>
+                  <pic:blipFill>
+                    <a:blip r:embed="rId27">
+                      <a:extLst>
+                        <a:ext uri="{28A0092B-C50C-407E-A947-70E740481C1C}">
+                          <a14:useLocalDpi xmlns:a14="http://schemas.microsoft.com/office/drawing/2010/main" val="0"/>
+                        </a:ext>
+                      </a:extLst>
+                    </a:blip>
+                    <a:srcRect/>
+                    <a:stretch>
+                      <a:fillRect/>
+                    </a:stretch>
+                  </pic:blipFill>
+                  <pic:spPr bwMode="auto">
+                    <a:xfrm>
+                      <a:off x="0" y="0"/>
+                      <a:ext cx="5943600" cy="3052339"/>
+                    </a:xfrm>
+                    <a:prstGeom prst="rect">
+                      <a:avLst/>
+                    </a:prstGeom>
+                    <a:noFill/>
+                    <a:ln>
+                      <a:noFill/>
+                    </a:ln>
+                  </pic:spPr>
+                </pic:pic>
+              </a:graphicData>
+            </a:graphic>
+          </wp:inline>
+        </w:drawing>
+      </w:r>
+    </w:p>
+    <w:p>
+      <w:pPr>
+        <w:spacing w:after="0" w:line="240" w:lineRule="auto"/>
+        <w:ind w:right="-630"/>
+        <w:rPr>
+          <w:rFonts w:ascii="Times New Roman" w:eastAsia="Times New Roman" w:hAnsi="Times New Roman" w:cs="Times New Roman"/>
+          <w:sz w:val="24"/>
+          <w:szCs w:val="24"/>
+        </w:rPr>
+      </w:pPr>
+    </w:p>
+    <w:p>
+      <w:pPr>
+        <w:rPr>
+          <w:rFonts w:ascii="Times New Roman" w:eastAsia="Times New Roman" w:hAnsi="Times New Roman" w:cs="Times New Roman"/>
+          <w:sz w:val="24"/>
+          <w:szCs w:val="24"/>
+        </w:rPr>
+      </w:pPr>
+      <w:r>
+        <w:rPr>
+          <w:rFonts w:ascii="Times New Roman" w:eastAsia="Times New Roman" w:hAnsi="Times New Roman" w:cs="Times New Roman"/>
+          <w:sz w:val="24"/>
+          <w:szCs w:val="24"/>
+        </w:rPr>
+        <w:br w:type="page"/>
+      </w:r>
+    </w:p>
+    <w:p>
+      <w:pPr>
+        <w:spacing w:after="0" w:line="240" w:lineRule="auto"/>
+        <w:ind w:right="-630"/>
+        <w:rPr>
+          <w:rFonts w:ascii="Times New Roman" w:eastAsia="Times New Roman" w:hAnsi="Times New Roman" w:cs="Times New Roman"/>
+          <w:sz w:val="24"/>
+          <w:szCs w:val="24"/>
+        </w:rPr>
+      </w:pPr>
+      <w:r>
+        <w:rPr>
+          <w:rFonts w:ascii="Times New Roman" w:eastAsia="Times New Roman" w:hAnsi="Times New Roman" w:cs="Times New Roman"/>
+          <w:sz w:val="24"/>
+          <w:szCs w:val="24"/>
+        </w:rPr>
+        <w:lastRenderedPageBreak/>
+        <w:t>Marine fish match</w:t>
+      </w:r>
+    </w:p>
+    <w:p>
+      <w:pPr>
+        <w:spacing w:after="0" w:line="240" w:lineRule="auto"/>
+        <w:ind w:right="-630"/>
+        <w:rPr>
+          <w:rFonts w:ascii="Times New Roman" w:eastAsia="Times New Roman" w:hAnsi="Times New Roman" w:cs="Times New Roman"/>
+          <w:sz w:val="24"/>
+          <w:szCs w:val="24"/>
+        </w:rPr>
+      </w:pPr>
+    </w:p>
+    <w:p>
+      <w:pPr>
+        <w:spacing w:after="0" w:line="240" w:lineRule="auto"/>
+        <w:ind w:right="-630"/>
+        <w:rPr>
+          <w:rFonts w:ascii="Times New Roman" w:eastAsia="Times New Roman" w:hAnsi="Times New Roman" w:cs="Times New Roman"/>
+          <w:sz w:val="24"/>
+          <w:szCs w:val="24"/>
+        </w:rPr>
+      </w:pPr>
+      <w:r>
+        <w:rPr>
+          <w:noProof/>
+        </w:rPr>
+        <w:drawing>
+          <wp:inline distT="0" distB="0" distL="0" distR="0" wp14:anchorId="77436050" wp14:editId="28182721">
+            <wp:extent cx="5943600" cy="3073400"/>
+            <wp:effectExtent l="0" t="0" r="0" b="0"/>
+            <wp:docPr id="26" name="Picture 26"/>
+            <wp:cNvGraphicFramePr>
+              <a:graphicFrameLocks xmlns:a="http://schemas.openxmlformats.org/drawingml/2006/main" noChangeAspect="1"/>
+            </wp:cNvGraphicFramePr>
+            <a:graphic xmlns:a="http://schemas.openxmlformats.org/drawingml/2006/main">
+              <a:graphicData uri="http://schemas.openxmlformats.org/drawingml/2006/picture">
+                <pic:pic xmlns:pic="http://schemas.openxmlformats.org/drawingml/2006/picture">
+                  <pic:nvPicPr>
+                    <pic:cNvPr id="0" name=""/>
+                    <pic:cNvPicPr/>
+                  </pic:nvPicPr>
+                  <pic:blipFill>
+                    <a:blip r:embed="rId28"/>
+                    <a:stretch>
+                      <a:fillRect/>
+                    </a:stretch>
+                  </pic:blipFill>
+                  <pic:spPr>
+                    <a:xfrm>
+                      <a:off x="0" y="0"/>
+                      <a:ext cx="5943600" cy="3073400"/>
+                    </a:xfrm>
+                    <a:prstGeom prst="rect">
+                      <a:avLst/>
+                    </a:prstGeom>
+                  </pic:spPr>
+                </pic:pic>
+              </a:graphicData>
+            </a:graphic>
+          </wp:inline>
+        </w:drawing>
+      </w:r>
+    </w:p>
+    <w:p>
+      <w:pPr>
+        <w:spacing w:after="0" w:line="240" w:lineRule="auto"/>
+        <w:ind w:right="-630"/>
+        <w:rPr>
+          <w:rFonts w:ascii="Times New Roman" w:eastAsia="Times New Roman" w:hAnsi="Times New Roman" w:cs="Times New Roman"/>
+          <w:sz w:val="24"/>
+          <w:szCs w:val="24"/>
+        </w:rPr>
+      </w:pPr>
+      <w:r>
+        <w:rPr>
+          <w:rFonts w:ascii="Times New Roman" w:eastAsia="Times New Roman" w:hAnsi="Times New Roman" w:cs="Times New Roman"/>
+          <w:noProof/>
+          <w:sz w:val="24"/>
+          <w:szCs w:val="24"/>
+        </w:rPr>
+        <w:drawing>
+          <wp:inline distT="0" distB="0" distL="0" distR="0">
+            <wp:extent cx="5943600" cy="3052339"/>
+            <wp:effectExtent l="0" t="0" r="0" b="0"/>
+            <wp:docPr id="27" name="Picture 27"/>
+            <wp:cNvGraphicFramePr>
+              <a:graphicFrameLocks xmlns:a="http://schemas.openxmlformats.org/drawingml/2006/main" noChangeAspect="1"/>
+            </wp:cNvGraphicFramePr>
+            <a:graphic xmlns:a="http://schemas.openxmlformats.org/drawingml/2006/main">
+              <a:graphicData uri="http://schemas.openxmlformats.org/drawingml/2006/picture">
+                <pic:pic xmlns:pic="http://schemas.openxmlformats.org/drawingml/2006/picture">
+                  <pic:nvPicPr>
+                    <pic:cNvPr id="0" name="Picture 3"/>
+                    <pic:cNvPicPr>
+                      <a:picLocks noChangeAspect="1" noChangeArrowheads="1"/>
+                    </pic:cNvPicPr>
+                  </pic:nvPicPr>
+                  <pic:blipFill>
+                    <a:blip r:embed="rId29">
+                      <a:extLst>
+                        <a:ext uri="{28A0092B-C50C-407E-A947-70E740481C1C}">
+                          <a14:useLocalDpi xmlns:a14="http://schemas.microsoft.com/office/drawing/2010/main" val="0"/>
+                        </a:ext>
+                      </a:extLst>
+                    </a:blip>
+                    <a:srcRect/>
+                    <a:stretch>
+                      <a:fillRect/>
+                    </a:stretch>
+                  </pic:blipFill>
+                  <pic:spPr bwMode="auto">
+                    <a:xfrm>
+                      <a:off x="0" y="0"/>
+                      <a:ext cx="5943600" cy="3052339"/>
+                    </a:xfrm>
+                    <a:prstGeom prst="rect">
+                      <a:avLst/>
+                    </a:prstGeom>
+                    <a:noFill/>
+                    <a:ln>
+                      <a:noFill/>
+                    </a:ln>
+                  </pic:spPr>
+                </pic:pic>
+              </a:graphicData>
+            </a:graphic>
+          </wp:inline>
+        </w:drawing>
+      </w:r>
+    </w:p>
+    <w:p>
+      <w:pPr>
+        <w:rPr>
+          <w:rFonts w:ascii="Times New Roman" w:eastAsia="Times New Roman" w:hAnsi="Times New Roman" w:cs="Times New Roman"/>
+          <w:sz w:val="24"/>
+          <w:szCs w:val="24"/>
+        </w:rPr>
+      </w:pPr>
+      <w:r>
+        <w:rPr>
+          <w:rFonts w:ascii="Times New Roman" w:eastAsia="Times New Roman" w:hAnsi="Times New Roman" w:cs="Times New Roman"/>
+          <w:sz w:val="24"/>
+          <w:szCs w:val="24"/>
+        </w:rPr>
+        <w:br w:type="page"/>
+      </w:r>
+    </w:p>
+    <w:p>
+      <w:pPr>
+        <w:spacing w:after="0" w:line="240" w:lineRule="auto"/>
+        <w:ind w:right="-630"/>
+        <w:rPr>
+          <w:rFonts w:ascii="Times New Roman" w:eastAsia="Times New Roman" w:hAnsi="Times New Roman" w:cs="Times New Roman"/>
+          <w:sz w:val="24"/>
+          <w:szCs w:val="24"/>
+        </w:rPr>
+      </w:pPr>
+    </w:p>
+    <w:p>
+      <w:pPr>
         <w:pStyle w:val="ListParagraph"/>
         <w:numPr>
           <w:ilvl w:val="0"/>
@@ -1897,6 +3062,8 @@
           <w:b/>
         </w:rPr>
       </w:pPr>
+      <w:bookmarkStart w:id="0" w:name="_GoBack"/>
+      <w:bookmarkEnd w:id="0"/>
     </w:p>
     <w:p>
       <w:pPr>
@@ -2946,7 +4113,7 @@
 </file>
 
 <file path=customXml/itemProps1.xml><?xml version="1.0" encoding="utf-8"?>
-<ds:datastoreItem xmlns:ds="http://schemas.openxmlformats.org/officeDocument/2006/customXml" ds:itemID="{2E081C5D-945A-498D-85C1-F66606FA70C0}">
+<ds:datastoreItem xmlns:ds="http://schemas.openxmlformats.org/officeDocument/2006/customXml" ds:itemID="{A0C4F2B0-1F93-4D62-9A98-1374A1BB2F64}">
   <ds:schemaRefs>
     <ds:schemaRef ds:uri="http://schemas.openxmlformats.org/officeDocument/2006/bibliography"/>
   </ds:schemaRefs>

</xml_diff>

<commit_message>
Low oxygen effects test completed for Animals.  Added to test log.
Fixed issue with AQUATOX hourly simulations.
</commit_message>
<xml_diff>
--- a/Animals/TEST/Animals_Programmer_Test_Log.docx
+++ b/Animals/TEST/Animals_Programmer_Test_Log.docx
@@ -3062,15 +3062,118 @@
           <w:b/>
         </w:rPr>
       </w:pPr>
+    </w:p>
+    <w:p>
+      <w:r>
+        <w:t xml:space="preserve">Lethal and sub-lethal effects captured in </w:t>
+      </w:r>
+      <w:r>
+        <w:t>lowO2effecttest.aps</w:t>
+      </w:r>
+    </w:p>
+    <w:p>
+      <w:r>
+        <w:rPr>
+          <w:noProof/>
+        </w:rPr>
+        <w:drawing>
+          <wp:inline distT="0" distB="0" distL="0" distR="0">
+            <wp:extent cx="5943600" cy="3052339"/>
+            <wp:effectExtent l="0" t="0" r="0" b="0"/>
+            <wp:docPr id="25" name="Picture 25"/>
+            <wp:cNvGraphicFramePr>
+              <a:graphicFrameLocks xmlns:a="http://schemas.openxmlformats.org/drawingml/2006/main" noChangeAspect="1"/>
+            </wp:cNvGraphicFramePr>
+            <a:graphic xmlns:a="http://schemas.openxmlformats.org/drawingml/2006/main">
+              <a:graphicData uri="http://schemas.openxmlformats.org/drawingml/2006/picture">
+                <pic:pic xmlns:pic="http://schemas.openxmlformats.org/drawingml/2006/picture">
+                  <pic:nvPicPr>
+                    <pic:cNvPr id="0" name="Picture 1"/>
+                    <pic:cNvPicPr>
+                      <a:picLocks noChangeAspect="1" noChangeArrowheads="1"/>
+                    </pic:cNvPicPr>
+                  </pic:nvPicPr>
+                  <pic:blipFill>
+                    <a:blip r:embed="rId30">
+                      <a:extLst>
+                        <a:ext uri="{28A0092B-C50C-407E-A947-70E740481C1C}">
+                          <a14:useLocalDpi xmlns:a14="http://schemas.microsoft.com/office/drawing/2010/main" val="0"/>
+                        </a:ext>
+                      </a:extLst>
+                    </a:blip>
+                    <a:srcRect/>
+                    <a:stretch>
+                      <a:fillRect/>
+                    </a:stretch>
+                  </pic:blipFill>
+                  <pic:spPr bwMode="auto">
+                    <a:xfrm>
+                      <a:off x="0" y="0"/>
+                      <a:ext cx="5943600" cy="3052339"/>
+                    </a:xfrm>
+                    <a:prstGeom prst="rect">
+                      <a:avLst/>
+                    </a:prstGeom>
+                    <a:noFill/>
+                    <a:ln>
+                      <a:noFill/>
+                    </a:ln>
+                  </pic:spPr>
+                </pic:pic>
+              </a:graphicData>
+            </a:graphic>
+          </wp:inline>
+        </w:drawing>
+      </w:r>
+    </w:p>
+    <w:p>
+      <w:r>
+        <w:t>Precisely replicated in lowO2effecttest.JSON</w:t>
+      </w:r>
       <w:bookmarkStart w:id="0" w:name="_GoBack"/>
       <w:bookmarkEnd w:id="0"/>
     </w:p>
     <w:p>
-      <w:pPr>
-        <w:rPr>
-          <w:b/>
-        </w:rPr>
-      </w:pPr>
+      <w:r>
+        <w:rPr>
+          <w:noProof/>
+        </w:rPr>
+        <w:drawing>
+          <wp:inline distT="0" distB="0" distL="0" distR="0" wp14:anchorId="26FF67F3" wp14:editId="323EABB6">
+            <wp:extent cx="5943600" cy="2948305"/>
+            <wp:effectExtent l="0" t="0" r="0" b="4445"/>
+            <wp:docPr id="29" name="Picture 29"/>
+            <wp:cNvGraphicFramePr>
+              <a:graphicFrameLocks xmlns:a="http://schemas.openxmlformats.org/drawingml/2006/main" noChangeAspect="1"/>
+            </wp:cNvGraphicFramePr>
+            <a:graphic xmlns:a="http://schemas.openxmlformats.org/drawingml/2006/main">
+              <a:graphicData uri="http://schemas.openxmlformats.org/drawingml/2006/picture">
+                <pic:pic xmlns:pic="http://schemas.openxmlformats.org/drawingml/2006/picture">
+                  <pic:nvPicPr>
+                    <pic:cNvPr id="0" name=""/>
+                    <pic:cNvPicPr/>
+                  </pic:nvPicPr>
+                  <pic:blipFill>
+                    <a:blip r:embed="rId31"/>
+                    <a:stretch>
+                      <a:fillRect/>
+                    </a:stretch>
+                  </pic:blipFill>
+                  <pic:spPr>
+                    <a:xfrm>
+                      <a:off x="0" y="0"/>
+                      <a:ext cx="5943600" cy="2948305"/>
+                    </a:xfrm>
+                    <a:prstGeom prst="rect">
+                      <a:avLst/>
+                    </a:prstGeom>
+                  </pic:spPr>
+                </pic:pic>
+              </a:graphicData>
+            </a:graphic>
+          </wp:inline>
+        </w:drawing>
+      </w:r>
     </w:p>
     <w:sectPr>
       <w:pgSz w:w="12240" w:h="15840"/>
@@ -4113,7 +4216,7 @@
 </file>
 
 <file path=customXml/itemProps1.xml><?xml version="1.0" encoding="utf-8"?>
-<ds:datastoreItem xmlns:ds="http://schemas.openxmlformats.org/officeDocument/2006/customXml" ds:itemID="{A0C4F2B0-1F93-4D62-9A98-1374A1BB2F64}">
+<ds:datastoreItem xmlns:ds="http://schemas.openxmlformats.org/officeDocument/2006/customXml" ds:itemID="{C5E90C8A-9AE0-47EE-8D9A-B5CC1CB425C0}">
   <ds:schemaRefs>
     <ds:schemaRef ds:uri="http://schemas.openxmlformats.org/officeDocument/2006/bibliography"/>
   </ds:schemaRefs>

</xml_diff>

<commit_message>
Minor edits to Animal Testing Log
</commit_message>
<xml_diff>
--- a/Animals/TEST/Animals_Programmer_Test_Log.docx
+++ b/Animals/TEST/Animals_Programmer_Test_Log.docx
@@ -8,6 +8,8 @@
           <w:b/>
         </w:rPr>
       </w:pPr>
+      <w:bookmarkStart w:id="0" w:name="_GoBack"/>
+      <w:bookmarkEnd w:id="0"/>
       <w:proofErr w:type="spellStart"/>
       <w:r>
         <w:rPr>
@@ -632,14 +634,59 @@
     </w:p>
     <w:p>
       <w:pPr>
-        <w:rPr>
-          <w:b/>
-        </w:rPr>
-      </w:pPr>
-      <w:r>
-        <w:rPr>
-          <w:b/>
-        </w:rPr>
+        <w:ind w:left="720" w:hanging="480"/>
+      </w:pPr>
+      <w:proofErr w:type="gramStart"/>
+      <w:r>
+        <w:t>Carleton, J. N., Park, R. A., and Clough, J. S. (2009).</w:t>
+      </w:r>
+      <w:proofErr w:type="gramEnd"/>
+      <w:r>
+        <w:t xml:space="preserve"> “Ecosystem modeling applied to nutrient criteria development in rivers.” </w:t>
+      </w:r>
+      <w:proofErr w:type="gramStart"/>
+      <w:r>
+        <w:rPr>
+          <w:i/>
+          <w:iCs/>
+        </w:rPr>
+        <w:t>Environmental management</w:t>
+      </w:r>
+      <w:r>
+        <w:t>, 44(3), 485–492.</w:t>
+      </w:r>
+      <w:proofErr w:type="gramEnd"/>
+    </w:p>
+    <w:p>
+      <w:pPr>
+        <w:rPr>
+          <w:b/>
+        </w:rPr>
+      </w:pPr>
+      <w:r>
+        <w:rPr>
+          <w:b/>
+        </w:rPr>
+        <w:t xml:space="preserve"> </w:t>
+      </w:r>
+      <w:r>
+        <w:rPr>
+          <w:b/>
+        </w:rPr>
+        <w:br w:type="page"/>
+      </w:r>
+    </w:p>
+    <w:p>
+      <w:pPr>
+        <w:rPr>
+          <w:b/>
+        </w:rPr>
+      </w:pPr>
+      <w:r>
+        <w:rPr>
+          <w:b/>
+        </w:rPr>
+        <w:lastRenderedPageBreak/>
         <w:t>Long run verification</w:t>
       </w:r>
       <w:r>
@@ -659,20 +706,6 @@
         <w:rPr>
           <w:b/>
         </w:rPr>
-        <w:br w:type="page"/>
-      </w:r>
-    </w:p>
-    <w:p>
-      <w:pPr>
-        <w:rPr>
-          <w:b/>
-        </w:rPr>
-      </w:pPr>
-      <w:r>
-        <w:rPr>
-          <w:b/>
-        </w:rPr>
-        <w:lastRenderedPageBreak/>
         <w:t>Phytoplankton:</w:t>
       </w:r>
     </w:p>
@@ -824,7 +857,7 @@
         </w:rPr>
         <w:drawing>
           <wp:inline distT="0" distB="0" distL="0" distR="0" wp14:anchorId="1FAB4C4C" wp14:editId="12057FF0">
-            <wp:extent cx="5874731" cy="3148716"/>
+            <wp:extent cx="5661329" cy="3034338"/>
             <wp:effectExtent l="0" t="0" r="0" b="0"/>
             <wp:docPr id="2" name="Picture 2"/>
             <wp:cNvGraphicFramePr>
@@ -845,7 +878,7 @@
                   <pic:spPr bwMode="auto">
                     <a:xfrm>
                       <a:off x="0" y="0"/>
-                      <a:ext cx="5881411" cy="3152296"/>
+                      <a:ext cx="5667764" cy="3037787"/>
                     </a:xfrm>
                     <a:prstGeom prst="rect">
                       <a:avLst/>
@@ -1513,7 +1546,6 @@
     <w:p>
       <w:pPr>
         <w:spacing w:after="0" w:line="240" w:lineRule="auto"/>
-        <w:ind w:firstLine="360"/>
         <w:rPr>
           <w:rFonts w:ascii="Times New Roman" w:eastAsia="Times New Roman" w:hAnsi="Times New Roman" w:cs="Times New Roman"/>
           <w:sz w:val="24"/>
@@ -1775,6 +1807,23 @@
     </w:p>
     <w:p>
       <w:pPr>
+        <w:rPr>
+          <w:rFonts w:ascii="Times New Roman" w:eastAsia="Times New Roman" w:hAnsi="Times New Roman" w:cs="Times New Roman"/>
+          <w:sz w:val="24"/>
+          <w:szCs w:val="24"/>
+        </w:rPr>
+      </w:pPr>
+      <w:r>
+        <w:rPr>
+          <w:rFonts w:ascii="Times New Roman" w:eastAsia="Times New Roman" w:hAnsi="Times New Roman" w:cs="Times New Roman"/>
+          <w:sz w:val="24"/>
+          <w:szCs w:val="24"/>
+        </w:rPr>
+        <w:br w:type="page"/>
+      </w:r>
+    </w:p>
+    <w:p>
+      <w:pPr>
         <w:spacing w:after="0" w:line="240" w:lineRule="auto"/>
         <w:ind w:firstLine="360"/>
         <w:rPr>
@@ -1789,6 +1838,7 @@
           <w:sz w:val="24"/>
           <w:szCs w:val="24"/>
         </w:rPr>
+        <w:lastRenderedPageBreak/>
         <w:t>Highly sensitive results precisely verified in HMS</w:t>
       </w:r>
     </w:p>
@@ -1804,13 +1854,90 @@
       </w:pPr>
       <w:r>
         <w:rPr>
+          <w:rFonts w:ascii="Times New Roman" w:eastAsia="Times New Roman" w:hAnsi="Times New Roman" w:cs="Times New Roman"/>
           <w:noProof/>
-        </w:rPr>
-        <w:lastRenderedPageBreak/>
+          <w:sz w:val="24"/>
+          <w:szCs w:val="24"/>
+        </w:rPr>
+        <w:drawing>
+          <wp:inline distT="0" distB="0" distL="0" distR="0" wp14:anchorId="60AC1AEB" wp14:editId="459181B6">
+            <wp:extent cx="5115312" cy="2918128"/>
+            <wp:effectExtent l="0" t="0" r="0" b="0"/>
+            <wp:docPr id="28" name="Picture 28"/>
+            <wp:cNvGraphicFramePr>
+              <a:graphicFrameLocks xmlns:a="http://schemas.openxmlformats.org/drawingml/2006/main" noChangeAspect="1"/>
+            </wp:cNvGraphicFramePr>
+            <a:graphic xmlns:a="http://schemas.openxmlformats.org/drawingml/2006/main">
+              <a:graphicData uri="http://schemas.openxmlformats.org/drawingml/2006/picture">
+                <pic:pic xmlns:pic="http://schemas.openxmlformats.org/drawingml/2006/picture">
+                  <pic:nvPicPr>
+                    <pic:cNvPr id="0" name="Picture 3"/>
+                    <pic:cNvPicPr>
+                      <a:picLocks noChangeAspect="1" noChangeArrowheads="1"/>
+                    </pic:cNvPicPr>
+                  </pic:nvPicPr>
+                  <pic:blipFill>
+                    <a:blip r:embed="rId20">
+                      <a:extLst>
+                        <a:ext uri="{28A0092B-C50C-407E-A947-70E740481C1C}">
+                          <a14:useLocalDpi xmlns:a14="http://schemas.microsoft.com/office/drawing/2010/main" val="0"/>
+                        </a:ext>
+                      </a:extLst>
+                    </a:blip>
+                    <a:srcRect/>
+                    <a:stretch>
+                      <a:fillRect/>
+                    </a:stretch>
+                  </pic:blipFill>
+                  <pic:spPr bwMode="auto">
+                    <a:xfrm>
+                      <a:off x="0" y="0"/>
+                      <a:ext cx="5120425" cy="2921045"/>
+                    </a:xfrm>
+                    <a:prstGeom prst="rect">
+                      <a:avLst/>
+                    </a:prstGeom>
+                    <a:noFill/>
+                    <a:ln>
+                      <a:noFill/>
+                    </a:ln>
+                  </pic:spPr>
+                </pic:pic>
+              </a:graphicData>
+            </a:graphic>
+          </wp:inline>
+        </w:drawing>
+      </w:r>
+    </w:p>
+    <w:p>
+      <w:pPr>
+        <w:spacing w:after="0" w:line="240" w:lineRule="auto"/>
+        <w:ind w:firstLine="360"/>
+        <w:rPr>
+          <w:rFonts w:ascii="Times New Roman" w:eastAsia="Times New Roman" w:hAnsi="Times New Roman" w:cs="Times New Roman"/>
+          <w:sz w:val="24"/>
+          <w:szCs w:val="24"/>
+        </w:rPr>
+      </w:pPr>
+    </w:p>
+    <w:p>
+      <w:pPr>
+        <w:spacing w:after="0" w:line="240" w:lineRule="auto"/>
+        <w:ind w:firstLine="360"/>
+        <w:rPr>
+          <w:rFonts w:ascii="Times New Roman" w:eastAsia="Times New Roman" w:hAnsi="Times New Roman" w:cs="Times New Roman"/>
+          <w:sz w:val="24"/>
+          <w:szCs w:val="24"/>
+        </w:rPr>
+      </w:pPr>
+      <w:r>
+        <w:rPr>
+          <w:noProof/>
+        </w:rPr>
         <w:drawing>
           <wp:inline distT="0" distB="0" distL="0" distR="0" wp14:anchorId="584FAAEB" wp14:editId="1E55AB4E">
-            <wp:extent cx="4834393" cy="3615981"/>
-            <wp:effectExtent l="0" t="0" r="4445" b="3810"/>
+            <wp:extent cx="3800723" cy="2842827"/>
+            <wp:effectExtent l="0" t="0" r="0" b="0"/>
             <wp:docPr id="12" name="Picture 12"/>
             <wp:cNvGraphicFramePr>
               <a:graphicFrameLocks xmlns:a="http://schemas.openxmlformats.org/drawingml/2006/main" noChangeAspect="1"/>
@@ -1831,7 +1958,7 @@
                   <pic:spPr>
                     <a:xfrm>
                       <a:off x="0" y="0"/>
-                      <a:ext cx="4835324" cy="3616677"/>
+                      <a:ext cx="3801455" cy="2843374"/>
                     </a:xfrm>
                     <a:prstGeom prst="rect">
                       <a:avLst/>
@@ -1873,16 +2000,6 @@
     </w:p>
     <w:p>
       <w:pPr>
-        <w:spacing w:after="0" w:line="240" w:lineRule="auto"/>
-        <w:rPr>
-          <w:rFonts w:ascii="Times New Roman" w:eastAsia="Times New Roman" w:hAnsi="Times New Roman" w:cs="Times New Roman"/>
-          <w:sz w:val="24"/>
-          <w:szCs w:val="24"/>
-        </w:rPr>
-      </w:pPr>
-    </w:p>
-    <w:p>
-      <w:pPr>
         <w:pStyle w:val="ListParagraph"/>
         <w:numPr>
           <w:ilvl w:val="0"/>
@@ -1904,6 +2021,7 @@
           <w:szCs w:val="20"/>
           <w:shd w:val="clear" w:color="auto" w:fill="FFFFFF"/>
         </w:rPr>
+        <w:lastRenderedPageBreak/>
         <w:t>Age-class fish test</w:t>
       </w:r>
     </w:p>
@@ -2493,17 +2611,6 @@
     </w:p>
     <w:p>
       <w:pPr>
-        <w:spacing w:after="0" w:line="240" w:lineRule="auto"/>
-        <w:ind w:right="-630"/>
-        <w:rPr>
-          <w:rFonts w:ascii="Times New Roman" w:eastAsia="Times New Roman" w:hAnsi="Times New Roman" w:cs="Times New Roman"/>
-          <w:sz w:val="24"/>
-          <w:szCs w:val="24"/>
-        </w:rPr>
-      </w:pPr>
-    </w:p>
-    <w:p>
-      <w:pPr>
         <w:pStyle w:val="ListParagraph"/>
         <w:numPr>
           <w:ilvl w:val="0"/>
@@ -2525,8 +2632,60 @@
           <w:szCs w:val="20"/>
           <w:shd w:val="clear" w:color="auto" w:fill="FFFFFF"/>
         </w:rPr>
+        <w:lastRenderedPageBreak/>
         <w:t>Marine animals test including size-class oysters</w:t>
       </w:r>
+    </w:p>
+    <w:p>
+      <w:pPr>
+        <w:pStyle w:val="ListParagraph"/>
+        <w:numPr>
+          <w:ilvl w:val="0"/>
+          <w:numId w:val="2"/>
+        </w:numPr>
+        <w:spacing w:after="0" w:line="240" w:lineRule="auto"/>
+        <w:ind w:right="-630"/>
+        <w:rPr>
+          <w:rFonts w:ascii="Times New Roman" w:eastAsia="Times New Roman" w:hAnsi="Times New Roman" w:cs="Times New Roman"/>
+          <w:sz w:val="24"/>
+          <w:szCs w:val="24"/>
+        </w:rPr>
+      </w:pPr>
+    </w:p>
+    <w:p>
+      <w:pPr>
+        <w:ind w:left="720" w:hanging="480"/>
+      </w:pPr>
+      <w:r>
+        <w:t xml:space="preserve">Blancher, E. C., Park, R. A., Clough, J. S., Milroy, S. P., Graham, W. M., </w:t>
+      </w:r>
+      <w:proofErr w:type="spellStart"/>
+      <w:r>
+        <w:t>Rakocinski</w:t>
+      </w:r>
+      <w:proofErr w:type="spellEnd"/>
+      <w:r>
+        <w:t xml:space="preserve">, C. F., Hendon, J. R., </w:t>
+      </w:r>
+      <w:proofErr w:type="spellStart"/>
+      <w:r>
+        <w:t>Wiggert</w:t>
+      </w:r>
+      <w:proofErr w:type="spellEnd"/>
+      <w:r>
+        <w:t>, J. D., and Leaf, R. (2017). “Establishing nearshore marine secondary productivity baseline estimates for multiple habitats in coastal Mississippi and Alabama using AQUATOX 3.1 NME for use in the Deepwater Horizon natural resource damage assessment.” Ecological Modelling, 359, 49–68.</w:t>
+      </w:r>
+    </w:p>
+    <w:p>
+      <w:pPr>
+        <w:spacing w:after="0" w:line="240" w:lineRule="auto"/>
+        <w:ind w:right="-630"/>
+        <w:rPr>
+          <w:rFonts w:ascii="Times New Roman" w:eastAsia="Times New Roman" w:hAnsi="Times New Roman" w:cs="Times New Roman"/>
+          <w:sz w:val="24"/>
+          <w:szCs w:val="24"/>
+        </w:rPr>
+      </w:pPr>
     </w:p>
     <w:p>
       <w:pPr>
@@ -2640,7 +2799,7 @@
           <w:noProof/>
         </w:rPr>
         <w:drawing>
-          <wp:inline distT="0" distB="0" distL="0" distR="0" wp14:anchorId="3DAD29B5" wp14:editId="6628E050">
+          <wp:inline distT="0" distB="0" distL="0" distR="0" wp14:anchorId="3A8766D2" wp14:editId="77805AF4">
             <wp:extent cx="5943600" cy="3046730"/>
             <wp:effectExtent l="0" t="0" r="0" b="1270"/>
             <wp:docPr id="19" name="Picture 19"/>
@@ -2675,6 +2834,14 @@
           </wp:inline>
         </w:drawing>
       </w:r>
+      <w:r>
+        <w:rPr>
+          <w:rFonts w:ascii="Times New Roman" w:eastAsia="Times New Roman" w:hAnsi="Times New Roman" w:cs="Times New Roman"/>
+          <w:sz w:val="24"/>
+          <w:szCs w:val="24"/>
+        </w:rPr>
+        <w:br w:type="page"/>
+      </w:r>
     </w:p>
     <w:p>
       <w:pPr>
@@ -2686,6 +2853,15 @@
           <w:szCs w:val="24"/>
         </w:rPr>
       </w:pPr>
+      <w:r>
+        <w:rPr>
+          <w:rFonts w:ascii="Times New Roman" w:eastAsia="Times New Roman" w:hAnsi="Times New Roman" w:cs="Times New Roman"/>
+          <w:sz w:val="24"/>
+          <w:szCs w:val="24"/>
+        </w:rPr>
+        <w:lastRenderedPageBreak/>
+        <w:t>Other marine zoobenthos match:</w:t>
+      </w:r>
     </w:p>
     <w:p>
       <w:pPr>
@@ -2699,28 +2875,8 @@
       </w:pPr>
       <w:r>
         <w:rPr>
-          <w:rFonts w:ascii="Times New Roman" w:eastAsia="Times New Roman" w:hAnsi="Times New Roman" w:cs="Times New Roman"/>
-          <w:sz w:val="24"/>
-          <w:szCs w:val="24"/>
-        </w:rPr>
-        <w:t>Other marine zoobenthos match:</w:t>
-      </w:r>
-    </w:p>
-    <w:p>
-      <w:pPr>
-        <w:spacing w:after="0" w:line="240" w:lineRule="auto"/>
-        <w:ind w:right="-630"/>
-        <w:rPr>
-          <w:rFonts w:ascii="Times New Roman" w:eastAsia="Times New Roman" w:hAnsi="Times New Roman" w:cs="Times New Roman"/>
-          <w:sz w:val="24"/>
-          <w:szCs w:val="24"/>
-        </w:rPr>
-      </w:pPr>
-      <w:r>
-        <w:rPr>
           <w:noProof/>
         </w:rPr>
-        <w:lastRenderedPageBreak/>
         <w:drawing>
           <wp:inline distT="0" distB="0" distL="0" distR="0" wp14:anchorId="090AD1BA" wp14:editId="048AA584">
             <wp:extent cx="5943600" cy="3095625"/>
@@ -3130,8 +3286,6 @@
       <w:r>
         <w:t>Precisely replicated in lowO2effecttest.JSON</w:t>
       </w:r>
-      <w:bookmarkStart w:id="0" w:name="_GoBack"/>
-      <w:bookmarkEnd w:id="0"/>
     </w:p>
     <w:p>
       <w:r>
@@ -4216,7 +4370,7 @@
 </file>
 
 <file path=customXml/itemProps1.xml><?xml version="1.0" encoding="utf-8"?>
-<ds:datastoreItem xmlns:ds="http://schemas.openxmlformats.org/officeDocument/2006/customXml" ds:itemID="{C5E90C8A-9AE0-47EE-8D9A-B5CC1CB425C0}">
+<ds:datastoreItem xmlns:ds="http://schemas.openxmlformats.org/officeDocument/2006/customXml" ds:itemID="{F54A8A25-1889-4B14-B312-9FB8B420B5FA}">
   <ds:schemaRefs>
     <ds:schemaRef ds:uri="http://schemas.openxmlformats.org/officeDocument/2006/bibliography"/>
   </ds:schemaRefs>

</xml_diff>